<commit_message>
v 3.3.4 Dodana historia wersji Dodany odnośnik do pustej karty postaci w Google Docs
</commit_message>
<xml_diff>
--- a/Karmazyn Podręcznik Gracza.docx
+++ b/Karmazyn Podręcznik Gracza.docx
@@ -143,7 +143,7 @@
         <w:jc w:val="center"/>
       </w:pPr>
       <w:r>
-        <w:t>wersja 3.3.3</w:t>
+        <w:t>wersja 3.3.4</w:t>
       </w:r>
     </w:p>
     <w:p>
@@ -373,7 +373,7 @@
                 <w:sz w:val="24"/>
                 <w:szCs w:val="24"/>
               </w:rPr>
-              <w:t>5</w:t>
+              <w:t>4</w:t>
             </w:r>
             <w:r>
               <w:rPr>
@@ -459,7 +459,7 @@
                 <w:sz w:val="24"/>
                 <w:szCs w:val="24"/>
               </w:rPr>
-              <w:t>6</w:t>
+              <w:t>5</w:t>
             </w:r>
             <w:r>
               <w:rPr>
@@ -545,7 +545,7 @@
                 <w:sz w:val="24"/>
                 <w:szCs w:val="24"/>
               </w:rPr>
-              <w:t>6</w:t>
+              <w:t>5</w:t>
             </w:r>
             <w:r>
               <w:rPr>
@@ -631,7 +631,7 @@
                 <w:sz w:val="24"/>
                 <w:szCs w:val="24"/>
               </w:rPr>
-              <w:t>7</w:t>
+              <w:t>6</w:t>
             </w:r>
             <w:r>
               <w:rPr>
@@ -717,7 +717,7 @@
                 <w:sz w:val="24"/>
                 <w:szCs w:val="24"/>
               </w:rPr>
-              <w:t>8</w:t>
+              <w:t>7</w:t>
             </w:r>
             <w:r>
               <w:rPr>
@@ -803,7 +803,7 @@
                 <w:sz w:val="24"/>
                 <w:szCs w:val="24"/>
               </w:rPr>
-              <w:t>8</w:t>
+              <w:t>7</w:t>
             </w:r>
             <w:r>
               <w:rPr>
@@ -889,7 +889,7 @@
                 <w:sz w:val="24"/>
                 <w:szCs w:val="24"/>
               </w:rPr>
-              <w:t>9</w:t>
+              <w:t>8</w:t>
             </w:r>
             <w:r>
               <w:rPr>
@@ -975,7 +975,7 @@
                 <w:sz w:val="24"/>
                 <w:szCs w:val="24"/>
               </w:rPr>
-              <w:t>9</w:t>
+              <w:t>8</w:t>
             </w:r>
             <w:r>
               <w:rPr>
@@ -1061,7 +1061,7 @@
                 <w:sz w:val="24"/>
                 <w:szCs w:val="24"/>
               </w:rPr>
-              <w:t>9</w:t>
+              <w:t>8</w:t>
             </w:r>
             <w:r>
               <w:rPr>
@@ -1147,7 +1147,7 @@
                 <w:sz w:val="24"/>
                 <w:szCs w:val="24"/>
               </w:rPr>
-              <w:t>10</w:t>
+              <w:t>9</w:t>
             </w:r>
             <w:r>
               <w:rPr>
@@ -1233,7 +1233,7 @@
                 <w:sz w:val="24"/>
                 <w:szCs w:val="24"/>
               </w:rPr>
-              <w:t>10</w:t>
+              <w:t>9</w:t>
             </w:r>
             <w:r>
               <w:rPr>
@@ -1319,7 +1319,7 @@
                 <w:sz w:val="24"/>
                 <w:szCs w:val="24"/>
               </w:rPr>
-              <w:t>12</w:t>
+              <w:t>11</w:t>
             </w:r>
             <w:r>
               <w:rPr>
@@ -1405,7 +1405,7 @@
                 <w:sz w:val="24"/>
                 <w:szCs w:val="24"/>
               </w:rPr>
-              <w:t>12</w:t>
+              <w:t>11</w:t>
             </w:r>
             <w:r>
               <w:rPr>
@@ -1491,7 +1491,7 @@
                 <w:sz w:val="24"/>
                 <w:szCs w:val="24"/>
               </w:rPr>
-              <w:t>13</w:t>
+              <w:t>12</w:t>
             </w:r>
             <w:r>
               <w:rPr>
@@ -1577,7 +1577,7 @@
                 <w:sz w:val="24"/>
                 <w:szCs w:val="24"/>
               </w:rPr>
-              <w:t>13</w:t>
+              <w:t>12</w:t>
             </w:r>
             <w:r>
               <w:rPr>
@@ -1749,7 +1749,7 @@
                 <w:sz w:val="24"/>
                 <w:szCs w:val="24"/>
               </w:rPr>
-              <w:t>16</w:t>
+              <w:t>15</w:t>
             </w:r>
             <w:r>
               <w:rPr>
@@ -1921,7 +1921,7 @@
                 <w:sz w:val="24"/>
                 <w:szCs w:val="24"/>
               </w:rPr>
-              <w:t>18</w:t>
+              <w:t>17</w:t>
             </w:r>
             <w:r>
               <w:rPr>
@@ -2093,7 +2093,7 @@
                 <w:sz w:val="24"/>
                 <w:szCs w:val="24"/>
               </w:rPr>
-              <w:t>19</w:t>
+              <w:t>18</w:t>
             </w:r>
             <w:r>
               <w:rPr>
@@ -2179,7 +2179,7 @@
                 <w:sz w:val="24"/>
                 <w:szCs w:val="24"/>
               </w:rPr>
-              <w:t>20</w:t>
+              <w:t>19</w:t>
             </w:r>
             <w:r>
               <w:rPr>
@@ -2265,7 +2265,7 @@
                 <w:sz w:val="24"/>
                 <w:szCs w:val="24"/>
               </w:rPr>
-              <w:t>21</w:t>
+              <w:t>20</w:t>
             </w:r>
             <w:r>
               <w:rPr>
@@ -2437,7 +2437,7 @@
                 <w:sz w:val="24"/>
                 <w:szCs w:val="24"/>
               </w:rPr>
-              <w:t>22</w:t>
+              <w:t>21</w:t>
             </w:r>
             <w:r>
               <w:rPr>
@@ -2523,7 +2523,7 @@
                 <w:sz w:val="24"/>
                 <w:szCs w:val="24"/>
               </w:rPr>
-              <w:t>24</w:t>
+              <w:t>23</w:t>
             </w:r>
             <w:r>
               <w:rPr>
@@ -2609,7 +2609,7 @@
                 <w:sz w:val="24"/>
                 <w:szCs w:val="24"/>
               </w:rPr>
-              <w:t>25</w:t>
+              <w:t>24</w:t>
             </w:r>
             <w:r>
               <w:rPr>
@@ -2781,7 +2781,7 @@
                 <w:sz w:val="24"/>
                 <w:szCs w:val="24"/>
               </w:rPr>
-              <w:t>28</w:t>
+              <w:t>27</w:t>
             </w:r>
             <w:r>
               <w:rPr>
@@ -2867,7 +2867,7 @@
                 <w:sz w:val="24"/>
                 <w:szCs w:val="24"/>
               </w:rPr>
-              <w:t>28</w:t>
+              <w:t>27</w:t>
             </w:r>
             <w:r>
               <w:rPr>
@@ -2953,7 +2953,7 @@
                 <w:sz w:val="24"/>
                 <w:szCs w:val="24"/>
               </w:rPr>
-              <w:t>29</w:t>
+              <w:t>28</w:t>
             </w:r>
             <w:r>
               <w:rPr>
@@ -3039,7 +3039,7 @@
                 <w:sz w:val="24"/>
                 <w:szCs w:val="24"/>
               </w:rPr>
-              <w:t>29</w:t>
+              <w:t>28</w:t>
             </w:r>
             <w:r>
               <w:rPr>
@@ -3125,7 +3125,7 @@
                 <w:sz w:val="24"/>
                 <w:szCs w:val="24"/>
               </w:rPr>
-              <w:t>30</w:t>
+              <w:t>29</w:t>
             </w:r>
             <w:r>
               <w:rPr>
@@ -3211,7 +3211,7 @@
                 <w:sz w:val="24"/>
                 <w:szCs w:val="24"/>
               </w:rPr>
-              <w:t>30</w:t>
+              <w:t>29</w:t>
             </w:r>
             <w:r>
               <w:rPr>
@@ -3297,7 +3297,7 @@
                 <w:sz w:val="24"/>
                 <w:szCs w:val="24"/>
               </w:rPr>
-              <w:t>31</w:t>
+              <w:t>30</w:t>
             </w:r>
             <w:r>
               <w:rPr>
@@ -3383,7 +3383,7 @@
                 <w:sz w:val="24"/>
                 <w:szCs w:val="24"/>
               </w:rPr>
-              <w:t>32</w:t>
+              <w:t>31</w:t>
             </w:r>
             <w:r>
               <w:rPr>
@@ -3469,7 +3469,7 @@
                 <w:sz w:val="24"/>
                 <w:szCs w:val="24"/>
               </w:rPr>
-              <w:t>32</w:t>
+              <w:t>31</w:t>
             </w:r>
             <w:r>
               <w:rPr>
@@ -3555,7 +3555,7 @@
                 <w:sz w:val="24"/>
                 <w:szCs w:val="24"/>
               </w:rPr>
-              <w:t>33</w:t>
+              <w:t>32</w:t>
             </w:r>
             <w:r>
               <w:rPr>
@@ -3641,7 +3641,7 @@
                 <w:sz w:val="24"/>
                 <w:szCs w:val="24"/>
               </w:rPr>
-              <w:t>33</w:t>
+              <w:t>32</w:t>
             </w:r>
             <w:r>
               <w:rPr>
@@ -3727,7 +3727,7 @@
                 <w:sz w:val="24"/>
                 <w:szCs w:val="24"/>
               </w:rPr>
-              <w:t>33</w:t>
+              <w:t>32</w:t>
             </w:r>
             <w:r>
               <w:rPr>
@@ -3813,7 +3813,7 @@
                 <w:sz w:val="24"/>
                 <w:szCs w:val="24"/>
               </w:rPr>
-              <w:t>34</w:t>
+              <w:t>33</w:t>
             </w:r>
             <w:r>
               <w:rPr>
@@ -3899,7 +3899,7 @@
                 <w:sz w:val="24"/>
                 <w:szCs w:val="24"/>
               </w:rPr>
-              <w:t>35</w:t>
+              <w:t>34</w:t>
             </w:r>
             <w:r>
               <w:rPr>
@@ -3985,7 +3985,7 @@
                 <w:sz w:val="24"/>
                 <w:szCs w:val="24"/>
               </w:rPr>
-              <w:t>35</w:t>
+              <w:t>34</w:t>
             </w:r>
             <w:r>
               <w:rPr>
@@ -4071,7 +4071,7 @@
                 <w:sz w:val="24"/>
                 <w:szCs w:val="24"/>
               </w:rPr>
-              <w:t>36</w:t>
+              <w:t>35</w:t>
             </w:r>
             <w:r>
               <w:rPr>
@@ -4157,7 +4157,7 @@
                 <w:sz w:val="24"/>
                 <w:szCs w:val="24"/>
               </w:rPr>
-              <w:t>36</w:t>
+              <w:t>35</w:t>
             </w:r>
             <w:r>
               <w:rPr>
@@ -4243,7 +4243,7 @@
                 <w:sz w:val="24"/>
                 <w:szCs w:val="24"/>
               </w:rPr>
-              <w:t>37</w:t>
+              <w:t>36</w:t>
             </w:r>
             <w:r>
               <w:rPr>
@@ -4329,7 +4329,7 @@
                 <w:sz w:val="24"/>
                 <w:szCs w:val="24"/>
               </w:rPr>
-              <w:t>37</w:t>
+              <w:t>36</w:t>
             </w:r>
             <w:r>
               <w:rPr>
@@ -4415,7 +4415,7 @@
                 <w:sz w:val="24"/>
                 <w:szCs w:val="24"/>
               </w:rPr>
-              <w:t>37</w:t>
+              <w:t>36</w:t>
             </w:r>
             <w:r>
               <w:rPr>
@@ -4501,7 +4501,7 @@
                 <w:sz w:val="24"/>
                 <w:szCs w:val="24"/>
               </w:rPr>
-              <w:t>38</w:t>
+              <w:t>37</w:t>
             </w:r>
             <w:r>
               <w:rPr>
@@ -4587,7 +4587,7 @@
                 <w:sz w:val="24"/>
                 <w:szCs w:val="24"/>
               </w:rPr>
-              <w:t>39</w:t>
+              <w:t>38</w:t>
             </w:r>
             <w:r>
               <w:rPr>
@@ -4673,7 +4673,7 @@
                 <w:sz w:val="24"/>
                 <w:szCs w:val="24"/>
               </w:rPr>
-              <w:t>39</w:t>
+              <w:t>38</w:t>
             </w:r>
             <w:r>
               <w:rPr>
@@ -4759,7 +4759,7 @@
                 <w:sz w:val="24"/>
                 <w:szCs w:val="24"/>
               </w:rPr>
-              <w:t>40</w:t>
+              <w:t>39</w:t>
             </w:r>
             <w:r>
               <w:rPr>
@@ -4931,7 +4931,7 @@
                 <w:sz w:val="24"/>
                 <w:szCs w:val="24"/>
               </w:rPr>
-              <w:t>41</w:t>
+              <w:t>40</w:t>
             </w:r>
             <w:r>
               <w:rPr>
@@ -5017,7 +5017,7 @@
                 <w:sz w:val="24"/>
                 <w:szCs w:val="24"/>
               </w:rPr>
-              <w:t>42</w:t>
+              <w:t>41</w:t>
             </w:r>
             <w:r>
               <w:rPr>
@@ -5103,7 +5103,7 @@
                 <w:sz w:val="24"/>
                 <w:szCs w:val="24"/>
               </w:rPr>
-              <w:t>42</w:t>
+              <w:t>41</w:t>
             </w:r>
             <w:r>
               <w:rPr>
@@ -5189,7 +5189,7 @@
                 <w:sz w:val="24"/>
                 <w:szCs w:val="24"/>
               </w:rPr>
-              <w:t>45</w:t>
+              <w:t>43</w:t>
             </w:r>
             <w:r>
               <w:rPr>
@@ -5275,7 +5275,7 @@
                 <w:sz w:val="24"/>
                 <w:szCs w:val="24"/>
               </w:rPr>
-              <w:t>45</w:t>
+              <w:t>44</w:t>
             </w:r>
             <w:r>
               <w:rPr>
@@ -5361,7 +5361,7 @@
                 <w:sz w:val="24"/>
                 <w:szCs w:val="24"/>
               </w:rPr>
-              <w:t>46</w:t>
+              <w:t>44</w:t>
             </w:r>
             <w:r>
               <w:rPr>
@@ -5447,7 +5447,7 @@
                 <w:sz w:val="24"/>
                 <w:szCs w:val="24"/>
               </w:rPr>
-              <w:t>46</w:t>
+              <w:t>44</w:t>
             </w:r>
             <w:r>
               <w:rPr>
@@ -5533,7 +5533,7 @@
                 <w:sz w:val="24"/>
                 <w:szCs w:val="24"/>
               </w:rPr>
-              <w:t>47</w:t>
+              <w:t>45</w:t>
             </w:r>
             <w:r>
               <w:rPr>
@@ -5619,7 +5619,7 @@
                 <w:sz w:val="24"/>
                 <w:szCs w:val="24"/>
               </w:rPr>
-              <w:t>48</w:t>
+              <w:t>46</w:t>
             </w:r>
             <w:r>
               <w:rPr>
@@ -5705,7 +5705,7 @@
                 <w:sz w:val="24"/>
                 <w:szCs w:val="24"/>
               </w:rPr>
-              <w:t>48</w:t>
+              <w:t>46</w:t>
             </w:r>
             <w:r>
               <w:rPr>
@@ -5791,7 +5791,7 @@
                 <w:sz w:val="24"/>
                 <w:szCs w:val="24"/>
               </w:rPr>
-              <w:t>48</w:t>
+              <w:t>46</w:t>
             </w:r>
             <w:r>
               <w:rPr>
@@ -5877,7 +5877,7 @@
                 <w:sz w:val="24"/>
                 <w:szCs w:val="24"/>
               </w:rPr>
-              <w:t>49</w:t>
+              <w:t>47</w:t>
             </w:r>
             <w:r>
               <w:rPr>
@@ -5963,7 +5963,7 @@
                 <w:sz w:val="24"/>
                 <w:szCs w:val="24"/>
               </w:rPr>
-              <w:t>50</w:t>
+              <w:t>48</w:t>
             </w:r>
             <w:r>
               <w:rPr>
@@ -6049,7 +6049,7 @@
                 <w:sz w:val="24"/>
                 <w:szCs w:val="24"/>
               </w:rPr>
-              <w:t>50</w:t>
+              <w:t>48</w:t>
             </w:r>
             <w:r>
               <w:rPr>
@@ -6135,7 +6135,7 @@
                 <w:sz w:val="24"/>
                 <w:szCs w:val="24"/>
               </w:rPr>
-              <w:t>51</w:t>
+              <w:t>49</w:t>
             </w:r>
             <w:r>
               <w:rPr>
@@ -6221,7 +6221,7 @@
                 <w:sz w:val="24"/>
                 <w:szCs w:val="24"/>
               </w:rPr>
-              <w:t>51</w:t>
+              <w:t>49</w:t>
             </w:r>
             <w:r>
               <w:rPr>
@@ -6307,7 +6307,7 @@
                 <w:sz w:val="24"/>
                 <w:szCs w:val="24"/>
               </w:rPr>
-              <w:t>51</w:t>
+              <w:t>50</w:t>
             </w:r>
             <w:r>
               <w:rPr>
@@ -6393,7 +6393,7 @@
                 <w:sz w:val="24"/>
                 <w:szCs w:val="24"/>
               </w:rPr>
-              <w:t>52</w:t>
+              <w:t>50</w:t>
             </w:r>
             <w:r>
               <w:rPr>
@@ -6479,7 +6479,7 @@
                 <w:sz w:val="24"/>
                 <w:szCs w:val="24"/>
               </w:rPr>
-              <w:t>52</w:t>
+              <w:t>50</w:t>
             </w:r>
             <w:r>
               <w:rPr>
@@ -6565,7 +6565,7 @@
                 <w:sz w:val="24"/>
                 <w:szCs w:val="24"/>
               </w:rPr>
-              <w:t>54</w:t>
+              <w:t>52</w:t>
             </w:r>
             <w:r>
               <w:rPr>
@@ -6651,7 +6651,7 @@
                 <w:sz w:val="24"/>
                 <w:szCs w:val="24"/>
               </w:rPr>
-              <w:t>54</w:t>
+              <w:t>52</w:t>
             </w:r>
             <w:r>
               <w:rPr>
@@ -6737,7 +6737,7 @@
                 <w:sz w:val="24"/>
                 <w:szCs w:val="24"/>
               </w:rPr>
-              <w:t>54</w:t>
+              <w:t>52</w:t>
             </w:r>
             <w:r>
               <w:rPr>
@@ -6823,7 +6823,7 @@
                 <w:sz w:val="24"/>
                 <w:szCs w:val="24"/>
               </w:rPr>
-              <w:t>54</w:t>
+              <w:t>52</w:t>
             </w:r>
             <w:r>
               <w:rPr>
@@ -6909,7 +6909,7 @@
                 <w:sz w:val="24"/>
                 <w:szCs w:val="24"/>
               </w:rPr>
-              <w:t>55</w:t>
+              <w:t>53</w:t>
             </w:r>
             <w:r>
               <w:rPr>
@@ -6995,7 +6995,7 @@
                 <w:sz w:val="24"/>
                 <w:szCs w:val="24"/>
               </w:rPr>
-              <w:t>55</w:t>
+              <w:t>53</w:t>
             </w:r>
             <w:r>
               <w:rPr>
@@ -7081,7 +7081,7 @@
                 <w:sz w:val="24"/>
                 <w:szCs w:val="24"/>
               </w:rPr>
-              <w:t>56</w:t>
+              <w:t>54</w:t>
             </w:r>
             <w:r>
               <w:rPr>
@@ -7167,7 +7167,7 @@
                 <w:sz w:val="24"/>
                 <w:szCs w:val="24"/>
               </w:rPr>
-              <w:t>57</w:t>
+              <w:t>55</w:t>
             </w:r>
             <w:r>
               <w:rPr>
@@ -7253,7 +7253,7 @@
                 <w:sz w:val="24"/>
                 <w:szCs w:val="24"/>
               </w:rPr>
-              <w:t>58</w:t>
+              <w:t>56</w:t>
             </w:r>
             <w:r>
               <w:rPr>
@@ -7339,7 +7339,7 @@
                 <w:sz w:val="24"/>
                 <w:szCs w:val="24"/>
               </w:rPr>
-              <w:t>58</w:t>
+              <w:t>56</w:t>
             </w:r>
             <w:r>
               <w:rPr>
@@ -7425,7 +7425,7 @@
                 <w:sz w:val="24"/>
                 <w:szCs w:val="24"/>
               </w:rPr>
-              <w:t>59</w:t>
+              <w:t>57</w:t>
             </w:r>
             <w:r>
               <w:rPr>
@@ -7511,7 +7511,7 @@
                 <w:sz w:val="24"/>
                 <w:szCs w:val="24"/>
               </w:rPr>
-              <w:t>59</w:t>
+              <w:t>57</w:t>
             </w:r>
             <w:r>
               <w:rPr>
@@ -7597,7 +7597,7 @@
                 <w:sz w:val="24"/>
                 <w:szCs w:val="24"/>
               </w:rPr>
-              <w:t>60</w:t>
+              <w:t>58</w:t>
             </w:r>
             <w:r>
               <w:rPr>
@@ -7683,7 +7683,7 @@
                 <w:sz w:val="24"/>
                 <w:szCs w:val="24"/>
               </w:rPr>
-              <w:t>60</w:t>
+              <w:t>58</w:t>
             </w:r>
             <w:r>
               <w:rPr>
@@ -7769,7 +7769,7 @@
                 <w:sz w:val="24"/>
                 <w:szCs w:val="24"/>
               </w:rPr>
-              <w:t>61</w:t>
+              <w:t>59</w:t>
             </w:r>
             <w:r>
               <w:rPr>
@@ -7855,7 +7855,7 @@
                 <w:sz w:val="24"/>
                 <w:szCs w:val="24"/>
               </w:rPr>
-              <w:t>61</w:t>
+              <w:t>59</w:t>
             </w:r>
             <w:r>
               <w:rPr>
@@ -7944,25 +7944,19 @@
         <w:t>realiach</w:t>
       </w:r>
       <w:r>
-        <w:t xml:space="preserve"> późnego średniowiecza / wczesnego oświecenia stworzonym z myślą o RPG.  Aktualna wersja jest moim trzecim podejściem. Pierwsze żyło w latach ok 2000 - 2002. W drugim, granym w latach 2002 - 2007 zrobiłem od nowa mapę świata, </w:t>
-      </w:r>
-      <w:r>
-        <w:t>trochę</w:t>
-      </w:r>
-      <w:r>
-        <w:t xml:space="preserve"> dodałem, trochę odjąłem, powstało sporo mechaniki do Szlachty. W trzecim mapa powstaje właściwie znowu od nowa, podobnie jak system Dyscyplin, sporo mechaniki poszło do kosza. </w:t>
-      </w:r>
-    </w:p>
-    <w:p>
-      <w:pPr>
-        <w:rPr>
-          <w:sz w:val="24"/>
-          <w:szCs w:val="24"/>
-        </w:rPr>
-      </w:pPr>
-      <w:r>
-        <w:tab/>
-      </w:r>
+        <w:t xml:space="preserve"> późnego średniowiecza / wczesnego oświecenia stworzonym z myślą o RPG.  Aktualna wersj</w:t>
+      </w:r>
+      <w:r>
+        <w:t>a jest moim trzecim podejściem, patrz historia wersji.</w:t>
+      </w:r>
+    </w:p>
+    <w:p>
+      <w:pPr>
+        <w:rPr>
+          <w:sz w:val="24"/>
+          <w:szCs w:val="24"/>
+        </w:rPr>
+      </w:pPr>
       <w:r>
         <w:t xml:space="preserve">Kluczowym elementem świata jest Szlachta Krwi. Z założenia, gracz kontroluje </w:t>
       </w:r>
@@ -8025,9 +8019,379 @@
       <w:bookmarkStart w:id="2" w:name="_Toc456770751"/>
     </w:p>
     <w:p/>
+    <w:p>
+      <w:pPr>
+        <w:pStyle w:val="Nagwek2"/>
+      </w:pPr>
+      <w:r>
+        <w:t>Historia wersji</w:t>
+      </w:r>
+    </w:p>
     <w:p/>
+    <w:tbl>
+      <w:tblPr>
+        <w:tblStyle w:val="Tabela-Siatka"/>
+        <w:tblW w:w="0" w:type="auto"/>
+        <w:tblBorders>
+          <w:top w:val="none" w:sz="0" w:space="0" w:color="auto"/>
+          <w:left w:val="none" w:sz="0" w:space="0" w:color="auto"/>
+          <w:bottom w:val="none" w:sz="0" w:space="0" w:color="auto"/>
+          <w:right w:val="none" w:sz="0" w:space="0" w:color="auto"/>
+          <w:insideH w:val="none" w:sz="0" w:space="0" w:color="auto"/>
+          <w:insideV w:val="none" w:sz="0" w:space="0" w:color="auto"/>
+        </w:tblBorders>
+        <w:tblLook w:val="04A0"/>
+      </w:tblPr>
+      <w:tblGrid>
+        <w:gridCol w:w="1101"/>
+        <w:gridCol w:w="1417"/>
+        <w:gridCol w:w="6770"/>
+      </w:tblGrid>
+      <w:tr>
+        <w:tc>
+          <w:tcPr>
+            <w:tcW w:w="1101" w:type="dxa"/>
+          </w:tcPr>
+          <w:p>
+            <w:pPr>
+              <w:jc w:val="right"/>
+            </w:pPr>
+            <w:r>
+              <w:t>wersja</w:t>
+            </w:r>
+          </w:p>
+        </w:tc>
+        <w:tc>
+          <w:tcPr>
+            <w:tcW w:w="1417" w:type="dxa"/>
+          </w:tcPr>
+          <w:p>
+            <w:pPr>
+              <w:jc w:val="right"/>
+            </w:pPr>
+            <w:r>
+              <w:t>kiedy</w:t>
+            </w:r>
+          </w:p>
+        </w:tc>
+        <w:tc>
+          <w:tcPr>
+            <w:tcW w:w="6770" w:type="dxa"/>
+          </w:tcPr>
+          <w:p>
+            <w:r>
+              <w:t>co</w:t>
+            </w:r>
+          </w:p>
+        </w:tc>
+      </w:tr>
+      <w:tr>
+        <w:tc>
+          <w:tcPr>
+            <w:tcW w:w="1101" w:type="dxa"/>
+          </w:tcPr>
+          <w:p>
+            <w:pPr>
+              <w:jc w:val="right"/>
+            </w:pPr>
+            <w:r>
+              <w:t>1.0</w:t>
+            </w:r>
+          </w:p>
+        </w:tc>
+        <w:tc>
+          <w:tcPr>
+            <w:tcW w:w="1417" w:type="dxa"/>
+          </w:tcPr>
+          <w:p>
+            <w:pPr>
+              <w:jc w:val="right"/>
+            </w:pPr>
+            <w:r>
+              <w:t>2000</w:t>
+            </w:r>
+          </w:p>
+        </w:tc>
+        <w:tc>
+          <w:tcPr>
+            <w:tcW w:w="6770" w:type="dxa"/>
+          </w:tcPr>
+          <w:p>
+            <w:r>
+              <w:t>Pierwsza wersja</w:t>
+            </w:r>
+          </w:p>
+        </w:tc>
+      </w:tr>
+      <w:tr>
+        <w:tc>
+          <w:tcPr>
+            <w:tcW w:w="1101" w:type="dxa"/>
+          </w:tcPr>
+          <w:p>
+            <w:pPr>
+              <w:jc w:val="right"/>
+            </w:pPr>
+            <w:r>
+              <w:t>2.0</w:t>
+            </w:r>
+          </w:p>
+        </w:tc>
+        <w:tc>
+          <w:tcPr>
+            <w:tcW w:w="1417" w:type="dxa"/>
+          </w:tcPr>
+          <w:p>
+            <w:pPr>
+              <w:jc w:val="right"/>
+            </w:pPr>
+            <w:r>
+              <w:t>2003</w:t>
+            </w:r>
+          </w:p>
+        </w:tc>
+        <w:tc>
+          <w:tcPr>
+            <w:tcW w:w="6770" w:type="dxa"/>
+          </w:tcPr>
+          <w:p>
+            <w:r>
+              <w:t>Dodanie kilku Rodów i krajów, nowa mechanika Dyscyplin i Szlachty, dużo rozwinięć do mechaniki GURPSa</w:t>
+            </w:r>
+          </w:p>
+        </w:tc>
+      </w:tr>
+      <w:tr>
+        <w:tc>
+          <w:tcPr>
+            <w:tcW w:w="1101" w:type="dxa"/>
+          </w:tcPr>
+          <w:p>
+            <w:pPr>
+              <w:jc w:val="right"/>
+            </w:pPr>
+            <w:r>
+              <w:t>3.0</w:t>
+            </w:r>
+          </w:p>
+        </w:tc>
+        <w:tc>
+          <w:tcPr>
+            <w:tcW w:w="1417" w:type="dxa"/>
+          </w:tcPr>
+          <w:p>
+            <w:pPr>
+              <w:jc w:val="right"/>
+            </w:pPr>
+            <w:r>
+              <w:t>10.2014</w:t>
+            </w:r>
+          </w:p>
+        </w:tc>
+        <w:tc>
+          <w:tcPr>
+            <w:tcW w:w="6770" w:type="dxa"/>
+          </w:tcPr>
+          <w:p>
+            <w:r>
+              <w:t>Dodanie, usuniecie, zmiany w Rodach i krajach, nowa mechanika Dyscyplin i Szlachty, przejście na system z Ars Magica</w:t>
+            </w:r>
+          </w:p>
+        </w:tc>
+      </w:tr>
+      <w:tr>
+        <w:tc>
+          <w:tcPr>
+            <w:tcW w:w="1101" w:type="dxa"/>
+          </w:tcPr>
+          <w:p>
+            <w:pPr>
+              <w:jc w:val="right"/>
+            </w:pPr>
+            <w:r>
+              <w:t>3.1</w:t>
+            </w:r>
+          </w:p>
+        </w:tc>
+        <w:tc>
+          <w:tcPr>
+            <w:tcW w:w="1417" w:type="dxa"/>
+          </w:tcPr>
+          <w:p>
+            <w:pPr>
+              <w:jc w:val="right"/>
+            </w:pPr>
+            <w:r>
+              <w:t>12.2014</w:t>
+            </w:r>
+          </w:p>
+        </w:tc>
+        <w:tc>
+          <w:tcPr>
+            <w:tcW w:w="6770" w:type="dxa"/>
+          </w:tcPr>
+          <w:p>
+            <w:r>
+              <w:t xml:space="preserve">Powrót do GURPSa, rozpiska </w:t>
+            </w:r>
+            <w:r>
+              <w:t xml:space="preserve">mechaniczna </w:t>
+            </w:r>
+            <w:r>
+              <w:t>części Rodów i Dyscyplin</w:t>
+            </w:r>
+          </w:p>
+        </w:tc>
+      </w:tr>
+      <w:tr>
+        <w:tc>
+          <w:tcPr>
+            <w:tcW w:w="1101" w:type="dxa"/>
+          </w:tcPr>
+          <w:p>
+            <w:pPr>
+              <w:jc w:val="right"/>
+            </w:pPr>
+            <w:r>
+              <w:t>3.2</w:t>
+            </w:r>
+          </w:p>
+        </w:tc>
+        <w:tc>
+          <w:tcPr>
+            <w:tcW w:w="1417" w:type="dxa"/>
+          </w:tcPr>
+          <w:p>
+            <w:pPr>
+              <w:jc w:val="right"/>
+            </w:pPr>
+            <w:r>
+              <w:t>20.</w:t>
+            </w:r>
+            <w:r>
+              <w:t>7.2016</w:t>
+            </w:r>
+          </w:p>
+        </w:tc>
+        <w:tc>
+          <w:tcPr>
+            <w:tcW w:w="6770" w:type="dxa"/>
+          </w:tcPr>
+          <w:p>
+            <w:r>
+              <w:t>Scalenie wielu dokumentów w jeden, m</w:t>
+            </w:r>
+            <w:r>
+              <w:t>igracja z Google Doc do docx, kolejne rozpiski</w:t>
+            </w:r>
+            <w:r>
+              <w:t>, rozmiar 35 stron</w:t>
+            </w:r>
+          </w:p>
+        </w:tc>
+      </w:tr>
+      <w:tr>
+        <w:tc>
+          <w:tcPr>
+            <w:tcW w:w="1101" w:type="dxa"/>
+          </w:tcPr>
+          <w:p>
+            <w:pPr>
+              <w:jc w:val="right"/>
+            </w:pPr>
+            <w:r>
+              <w:t>3.3</w:t>
+            </w:r>
+          </w:p>
+        </w:tc>
+        <w:tc>
+          <w:tcPr>
+            <w:tcW w:w="1417" w:type="dxa"/>
+          </w:tcPr>
+          <w:p>
+            <w:pPr>
+              <w:jc w:val="right"/>
+            </w:pPr>
+            <w:r>
+              <w:t>24.</w:t>
+            </w:r>
+            <w:r>
+              <w:t>7.2016</w:t>
+            </w:r>
+          </w:p>
+        </w:tc>
+        <w:tc>
+          <w:tcPr>
+            <w:tcW w:w="6770" w:type="dxa"/>
+          </w:tcPr>
+          <w:p>
+            <w:r>
+              <w:t xml:space="preserve">Docelowy format pdf, dodanie flavor tekstów, kolejna porcja rozpisek, </w:t>
+            </w:r>
+            <w:r>
+              <w:t xml:space="preserve">wrzutka na GitHuba, </w:t>
+            </w:r>
+            <w:r>
+              <w:t>rozmiar 50 stron</w:t>
+            </w:r>
+          </w:p>
+        </w:tc>
+      </w:tr>
+      <w:tr>
+        <w:tc>
+          <w:tcPr>
+            <w:tcW w:w="1101" w:type="dxa"/>
+          </w:tcPr>
+          <w:p>
+            <w:pPr>
+              <w:jc w:val="right"/>
+            </w:pPr>
+            <w:r>
+              <w:t>3.3.3</w:t>
+            </w:r>
+          </w:p>
+        </w:tc>
+        <w:tc>
+          <w:tcPr>
+            <w:tcW w:w="1417" w:type="dxa"/>
+          </w:tcPr>
+          <w:p>
+            <w:pPr>
+              <w:jc w:val="right"/>
+            </w:pPr>
+            <w:r>
+              <w:t>25.7.2016</w:t>
+            </w:r>
+          </w:p>
+        </w:tc>
+        <w:tc>
+          <w:tcPr>
+            <w:tcW w:w="6770" w:type="dxa"/>
+          </w:tcPr>
+          <w:p>
+            <w:r>
+              <w:t>Przepisany rozdział o tworzeniu postaci, kolejne rozpiski, rozmiar 59 stron</w:t>
+            </w:r>
+          </w:p>
+        </w:tc>
+      </w:tr>
+    </w:tbl>
     <w:p/>
-    <w:p/>
+    <w:p>
+      <w:r>
+        <w:t>Szczegółową historię wersji można znaleźć na GitHubie:</w:t>
+      </w:r>
+    </w:p>
+    <w:p>
+      <w:hyperlink r:id="rId10" w:history="1">
+        <w:r>
+          <w:rPr>
+            <w:rStyle w:val="Hipercze"/>
+          </w:rPr>
+          <w:t>https://github.com/Gvaireth/Karmazyn-Handbook/commits/master</w:t>
+        </w:r>
+      </w:hyperlink>
+    </w:p>
     <w:p/>
     <w:p>
       <w:pPr>
@@ -8043,9 +8407,6 @@
       </w:pPr>
       <w:bookmarkStart w:id="3" w:name="_Toc456975426"/>
       <w:bookmarkEnd w:id="2"/>
-      <w:r>
-        <w:br w:type="page"/>
-      </w:r>
     </w:p>
     <w:p>
       <w:pPr>
@@ -20708,7 +21069,7 @@
                     </pic:cNvPicPr>
                   </pic:nvPicPr>
                   <pic:blipFill>
-                    <a:blip r:embed="rId10" cstate="print"/>
+                    <a:blip r:embed="rId11" cstate="print"/>
                     <a:srcRect/>
                     <a:stretch>
                       <a:fillRect/>
@@ -22957,7 +23318,7 @@
 <w:ftr xmlns:ve="http://schemas.openxmlformats.org/markup-compatibility/2006" xmlns:o="urn:schemas-microsoft-com:office:office" xmlns:r="http://schemas.openxmlformats.org/officeDocument/2006/relationships" xmlns:m="http://schemas.openxmlformats.org/officeDocument/2006/math" xmlns:v="urn:schemas-microsoft-com:vml" xmlns:wp="http://schemas.openxmlformats.org/drawingml/2006/wordprocessingDrawing" xmlns:w10="urn:schemas-microsoft-com:office:word" xmlns:w="http://schemas.openxmlformats.org/wordprocessingml/2006/main" xmlns:wne="http://schemas.microsoft.com/office/word/2006/wordml">
   <w:sdt>
     <w:sdtPr>
-      <w:id w:val="30574693"/>
+      <w:id w:val="121287184"/>
       <w:docPartObj>
         <w:docPartGallery w:val="Page Numbers (Bottom of Page)"/>
         <w:docPartUnique/>
@@ -22974,7 +23335,7 @@
             <w:rPr>
               <w:noProof/>
             </w:rPr>
-            <w:t>2</w:t>
+            <w:t>5</w:t>
           </w:r>
         </w:fldSimple>
       </w:p>
@@ -23267,7 +23628,7 @@
       </w:pPr>
     </w:lvl>
   </w:abstractNum>
-  <w:abstractNum w:abstractNumId="3">
+  <w:abstractNum w:abstractNumId="4">
     <w:nsid w:val="24593130"/>
     <w:multiLevelType w:val="hybridMultilevel"/>
     <w:tmpl w:val="7D162EEC"/>
@@ -23353,7 +23714,7 @@
       </w:pPr>
     </w:lvl>
   </w:abstractNum>
-  <w:abstractNum w:abstractNumId="4">
+  <w:abstractNum w:abstractNumId="5">
     <w:nsid w:val="4D4B7CAA"/>
     <w:multiLevelType w:val="singleLevel"/>
     <w:tmpl w:val="9FF648D0"/>
@@ -23372,7 +23733,7 @@
       </w:rPr>
     </w:lvl>
   </w:abstractNum>
-  <w:abstractNum w:abstractNumId="5">
+  <w:abstractNum w:abstractNumId="6">
     <w:nsid w:val="523214B9"/>
     <w:multiLevelType w:val="multilevel"/>
     <w:tmpl w:val="0415001F"/>
@@ -23462,7 +23823,7 @@
     <w:abstractNumId w:val="0"/>
   </w:num>
   <w:num w:numId="2">
-    <w:abstractNumId w:val="5"/>
+    <w:abstractNumId w:val="6"/>
   </w:num>
   <w:num w:numId="3">
     <w:abstractNumId w:val="1"/>
@@ -23471,10 +23832,10 @@
     <w:abstractNumId w:val="2"/>
   </w:num>
   <w:num w:numId="5">
-    <w:abstractNumId w:val="3"/>
+    <w:abstractNumId w:val="4"/>
   </w:num>
   <w:num w:numId="6">
-    <w:abstractNumId w:val="4"/>
+    <w:abstractNumId w:val="5"/>
   </w:num>
 </w:numbering>
 </file>
@@ -24184,6 +24545,41 @@
       <w:sz w:val="28"/>
     </w:rPr>
   </w:style>
+  <w:style w:type="table" w:styleId="Tabela-Siatka">
+    <w:name w:val="Table Grid"/>
+    <w:basedOn w:val="Standardowy"/>
+    <w:uiPriority w:val="59"/>
+    <w:rsid w:val="00F16CD7"/>
+    <w:tblPr>
+      <w:tblInd w:w="0" w:type="dxa"/>
+      <w:tblBorders>
+        <w:top w:val="single" w:sz="4" w:space="0" w:color="000000" w:themeColor="text1"/>
+        <w:left w:val="single" w:sz="4" w:space="0" w:color="000000" w:themeColor="text1"/>
+        <w:bottom w:val="single" w:sz="4" w:space="0" w:color="000000" w:themeColor="text1"/>
+        <w:right w:val="single" w:sz="4" w:space="0" w:color="000000" w:themeColor="text1"/>
+        <w:insideH w:val="single" w:sz="4" w:space="0" w:color="000000" w:themeColor="text1"/>
+        <w:insideV w:val="single" w:sz="4" w:space="0" w:color="000000" w:themeColor="text1"/>
+      </w:tblBorders>
+      <w:tblCellMar>
+        <w:top w:w="0" w:type="dxa"/>
+        <w:left w:w="108" w:type="dxa"/>
+        <w:bottom w:w="0" w:type="dxa"/>
+        <w:right w:w="108" w:type="dxa"/>
+      </w:tblCellMar>
+    </w:tblPr>
+  </w:style>
+  <w:style w:type="character" w:styleId="UyteHipercze">
+    <w:name w:val="FollowedHyperlink"/>
+    <w:basedOn w:val="Domylnaczcionkaakapitu"/>
+    <w:uiPriority w:val="99"/>
+    <w:semiHidden/>
+    <w:unhideWhenUsed/>
+    <w:rsid w:val="00A928D9"/>
+    <w:rPr>
+      <w:color w:val="800080" w:themeColor="followedHyperlink"/>
+      <w:u w:val="single"/>
+    </w:rPr>
+  </w:style>
 </w:styles>
 </file>
 
@@ -24494,7 +24890,7 @@
 </file>
 
 <file path=customXml/itemProps2.xml><?xml version="1.0" encoding="utf-8"?>
-<ds:datastoreItem xmlns:ds="http://schemas.openxmlformats.org/officeDocument/2006/customXml" ds:itemID="{7D8FDED3-453A-4B72-8CBA-9740947A04D8}">
+<ds:datastoreItem xmlns:ds="http://schemas.openxmlformats.org/officeDocument/2006/customXml" ds:itemID="{76D4E6A9-F22D-4B05-BAEB-6060C0821385}">
   <ds:schemaRefs>
     <ds:schemaRef ds:uri="http://schemas.openxmlformats.org/officeDocument/2006/bibliography"/>
   </ds:schemaRefs>

</xml_diff>

<commit_message>
v 3.3.5 Dodana rozpiska Ursa Dodani patroni rodów Dodana notka o Dyscyplinach Mistrzowskich
</commit_message>
<xml_diff>
--- a/Karmazyn Podręcznik Gracza.docx
+++ b/Karmazyn Podręcznik Gracza.docx
@@ -143,7 +143,7 @@
         <w:jc w:val="center"/>
       </w:pPr>
       <w:r>
-        <w:t>wersja 3.3.4</w:t>
+        <w:t>wersja 3.3.5</w:t>
       </w:r>
     </w:p>
     <w:p>
@@ -158,7 +158,7 @@
         <w:jc w:val="center"/>
       </w:pPr>
       <w:r>
-        <w:t>2016-07-25</w:t>
+        <w:t>2016-07-26</w:t>
       </w:r>
     </w:p>
     <w:p>
@@ -9581,7 +9581,31 @@
     <w:p/>
     <w:p>
       <w:r>
-        <w:t>Dyscypliny leża koncepcyjnie gdzieś pomiędzy zaletami a umiejętnościami. Dają różne możliwości ale wymagają rzutu na aktywację - tym łatwiejszego im wyższa wolę ma postać i im więcej punktów wydano na daną dyscyplinę.</w:t>
+        <w:t>Dyscypliny leża koncepcyjnie gdzieś pomiędzy zaletami a umiejętnościami. Dają różne możliwości ale wymagają rzutu na aktywację - tym łatwiejszego im wyższa wolę ma postać i im</w:t>
+      </w:r>
+      <w:r>
+        <w:t xml:space="preserve"> więcej punktów wydano na daną D</w:t>
+      </w:r>
+      <w:r>
+        <w:t>yscyplinę.</w:t>
+      </w:r>
+      <w:r>
+        <w:t xml:space="preserve"> </w:t>
+      </w:r>
+    </w:p>
+    <w:p>
+      <w:r>
+        <w:lastRenderedPageBreak/>
+        <w:t xml:space="preserve">Wybierz </w:t>
+      </w:r>
+      <w:r>
+        <w:rPr>
+          <w:b/>
+        </w:rPr>
+        <w:t>Dyscyplinę Mistrzowską</w:t>
+      </w:r>
+      <w:r>
+        <w:t xml:space="preserve"> - jedna z Dyscyplin rodowych jest Twoją specjalnością i zakup jej poziomów kosztuje Cię jedynie 3/4 normalnej ceny. </w:t>
       </w:r>
     </w:p>
     <w:p>
@@ -9590,7 +9614,6 @@
       </w:pPr>
       <w:bookmarkStart w:id="22" w:name="_Toc457246445"/>
       <w:r>
-        <w:lastRenderedPageBreak/>
         <w:t>Krok piąty</w:t>
       </w:r>
       <w:r>
@@ -9810,6 +9833,17 @@
       </w:r>
     </w:p>
     <w:p>
+      <w:r>
+        <w:rPr>
+          <w:b/>
+        </w:rPr>
+        <w:t>Patron</w:t>
+      </w:r>
+      <w:r>
+        <w:t>: Vitja</w:t>
+      </w:r>
+    </w:p>
+    <w:p>
       <w:pPr>
         <w:rPr>
           <w:sz w:val="24"/>
@@ -9900,7 +9934,6 @@
         <w:rPr>
           <w:b/>
         </w:rPr>
-        <w:lastRenderedPageBreak/>
         <w:t>System:</w:t>
       </w:r>
     </w:p>
@@ -10924,6 +10957,20 @@
       </w:r>
     </w:p>
     <w:p>
+      <w:r>
+        <w:rPr>
+          <w:b/>
+        </w:rPr>
+        <w:t>Patron</w:t>
+      </w:r>
+      <w:r>
+        <w:t xml:space="preserve">: </w:t>
+      </w:r>
+      <w:r>
+        <w:t>Vitja</w:t>
+      </w:r>
+    </w:p>
+    <w:p>
       <w:pPr>
         <w:rPr>
           <w:sz w:val="24"/>
@@ -10954,15 +11001,36 @@
       </w:r>
     </w:p>
     <w:p>
-      <w:r>
-        <w:rPr>
-          <w:b/>
+      <w:pPr>
+        <w:rPr>
+          <w:lang w:val="en-GB"/>
+        </w:rPr>
+      </w:pPr>
+      <w:r>
+        <w:rPr>
+          <w:b/>
+          <w:lang w:val="en-GB"/>
         </w:rPr>
         <w:t>Dyscypliny</w:t>
       </w:r>
       <w:r>
+        <w:rPr>
+          <w:lang w:val="en-GB"/>
+        </w:rPr>
         <w:t>: Cerevis, Lepos, Percuro</w:t>
       </w:r>
+      <w:r>
+        <w:rPr>
+          <w:lang w:val="en-GB"/>
+        </w:rPr>
+        <w:t>, P</w:t>
+      </w:r>
+      <w:r>
+        <w:rPr>
+          <w:lang w:val="en-GB"/>
+        </w:rPr>
+        <w:t>arma</w:t>
+      </w:r>
     </w:p>
     <w:p>
       <w:pPr>
@@ -10997,7 +11065,6 @@
         </w:rPr>
       </w:pPr>
       <w:r>
-        <w:lastRenderedPageBreak/>
         <w:tab/>
       </w:r>
       <w:r>
@@ -11078,6 +11145,17 @@
       </w:r>
       <w:r>
         <w:t>Wit Fenewir</w:t>
+      </w:r>
+    </w:p>
+    <w:p>
+      <w:r>
+        <w:rPr>
+          <w:b/>
+        </w:rPr>
+        <w:t>Patron</w:t>
+      </w:r>
+      <w:r>
+        <w:t>: Famir</w:t>
       </w:r>
     </w:p>
     <w:p>
@@ -12367,15 +12445,15 @@
     <w:p>
       <w:pPr>
         <w:rPr>
-          <w:sz w:val="24"/>
-          <w:szCs w:val="24"/>
-        </w:rPr>
-      </w:pPr>
-      <w:r>
-        <w:rPr>
           <w:b/>
           <w:bCs/>
         </w:rPr>
+      </w:pPr>
+      <w:r>
+        <w:rPr>
+          <w:b/>
+          <w:bCs/>
+        </w:rPr>
         <w:t xml:space="preserve">Założyciel: </w:t>
       </w:r>
       <w:r>
@@ -12386,7 +12464,39 @@
           <w:b/>
           <w:bCs/>
         </w:rPr>
-        <w:t xml:space="preserve"> Wygląd: </w:t>
+        <w:t xml:space="preserve"> </w:t>
+      </w:r>
+    </w:p>
+    <w:p>
+      <w:pPr>
+        <w:rPr>
+          <w:b/>
+          <w:bCs/>
+        </w:rPr>
+      </w:pPr>
+      <w:r>
+        <w:rPr>
+          <w:b/>
+        </w:rPr>
+        <w:t>Patron</w:t>
+      </w:r>
+      <w:r>
+        <w:t>: Taros</w:t>
+      </w:r>
+    </w:p>
+    <w:p>
+      <w:pPr>
+        <w:rPr>
+          <w:sz w:val="24"/>
+          <w:szCs w:val="24"/>
+        </w:rPr>
+      </w:pPr>
+      <w:r>
+        <w:rPr>
+          <w:b/>
+          <w:bCs/>
+        </w:rPr>
+        <w:t xml:space="preserve">Wygląd: </w:t>
       </w:r>
       <w:r>
         <w:t>Mają zwykle ciemne włosy i oczy, są wysocy i bardzo szczupli, wręcz chudzi.</w:t>
@@ -12518,6 +12628,17 @@
       </w:r>
     </w:p>
     <w:p>
+      <w:r>
+        <w:rPr>
+          <w:b/>
+        </w:rPr>
+        <w:t>Patron</w:t>
+      </w:r>
+      <w:r>
+        <w:t>: Saron</w:t>
+      </w:r>
+    </w:p>
+    <w:p>
       <w:pPr>
         <w:rPr>
           <w:sz w:val="24"/>
@@ -12617,7 +12738,11 @@
         <w:tab/>
       </w:r>
       <w:r>
-        <w:t>Władają odległym południem. Są tajemniczy i nie wzbudzają zaufania. Jeśli już spotyka się ich na północy, są podejrzewani o paranie się skrytobójstwami, szpiegostwem i samym złem. Wzbudzają lęk w zwierzętach, wiec do przemieszczania się używają specjalnie trenowanych wierzchowców.  </w:t>
+        <w:t xml:space="preserve">Władają odległym południem. Są tajemniczy i nie wzbudzają zaufania. Jeśli już spotyka się ich na północy, są podejrzewani o paranie się skrytobójstwami, </w:t>
+      </w:r>
+      <w:r>
+        <w:lastRenderedPageBreak/>
+        <w:t>szpiegostwem i samym złem. Wzbudzają lęk w zwierzętach, wiec do przemieszczania się używają specjalnie trenowanych wierzchowców.  </w:t>
       </w:r>
     </w:p>
     <w:p/>
@@ -12629,7 +12754,6 @@
       <w:bookmarkStart w:id="43" w:name="_Toc456975437"/>
       <w:bookmarkStart w:id="44" w:name="_Toc457246453"/>
       <w:r>
-        <w:lastRenderedPageBreak/>
         <w:t>Lanverra</w:t>
       </w:r>
       <w:bookmarkEnd w:id="42"/>
@@ -12676,21 +12800,39 @@
       </w:r>
     </w:p>
     <w:p>
-      <w:pPr>
-        <w:rPr>
-          <w:sz w:val="24"/>
-          <w:szCs w:val="24"/>
-        </w:rPr>
-      </w:pPr>
       <w:r>
         <w:rPr>
           <w:b/>
           <w:bCs/>
         </w:rPr>
-        <w:t>założycielka</w:t>
+        <w:t>Z</w:t>
+      </w:r>
+      <w:r>
+        <w:rPr>
+          <w:b/>
+          <w:bCs/>
+        </w:rPr>
+        <w:t>ałożycielka</w:t>
       </w:r>
       <w:r>
         <w:t>: Sabiene Lanverra</w:t>
+      </w:r>
+    </w:p>
+    <w:p>
+      <w:pPr>
+        <w:rPr>
+          <w:sz w:val="24"/>
+          <w:szCs w:val="24"/>
+        </w:rPr>
+      </w:pPr>
+      <w:r>
+        <w:rPr>
+          <w:b/>
+        </w:rPr>
+        <w:t>Patron</w:t>
+      </w:r>
+      <w:r>
+        <w:t>: Etria</w:t>
       </w:r>
     </w:p>
     <w:p>
@@ -12827,11 +12969,11 @@
       </w:pPr>
       <w:r>
         <w:tab/>
-        <w:t xml:space="preserve">"Myrthiss. Ród magów Szlachetnych. Okiełznali oni magii sztukę tak niezwykle dobrze, że zaprawdę niemal syćko zrobić potrafią. A bez magii też mają atuty spore przykładem przedmioty wszelakie i stworzenia potrafią podnosić i w powietrzu przestawiać, kule ogniste okrutne miotać, pioruny ściągać z jasnego nieba. Ale najbardziej straszliwą jest trudna dyscyplina Armagiedonem zwana która to tak wygląda że stoi sobie Myrthiss jakby nigdy nic i nagle błysk i huk ogromny następuje, explozja potężna  i gdy pył opada to wokół nic ni ma tylko dziura wielka i Myrthiss sobie dalej stoi skubany. Rzec też trzeba że Myrthiss ciekawski jest niemożebnie ale też duża mądrość posiada, którą to w księgach </w:t>
+        <w:t xml:space="preserve">"Myrthiss. Ród magów Szlachetnych. Okiełznali oni magii sztukę tak niezwykle dobrze, że zaprawdę niemal syćko zrobić potrafią. A bez magii też mają atuty spore przykładem przedmioty wszelakie i stworzenia potrafią podnosić i w powietrzu przestawiać, kule ogniste okrutne miotać, pioruny ściągać z jasnego nieba. Ale najbardziej straszliwą jest trudna </w:t>
       </w:r>
       <w:r>
         <w:lastRenderedPageBreak/>
-        <w:t>zapisywać lubi. Patronem ich jest Xera Ognista a Założycielką piękna Shella Myrthiss, Brungii miłościwie panująca."</w:t>
+        <w:t>dyscyplina Armagiedonem zwana która to tak wygląda że stoi sobie Myrthiss jakby nigdy nic i nagle błysk i huk ogromny następuje, explozja potężna  i gdy pył opada to wokół nic ni ma tylko dziura wielka i Myrthiss sobie dalej stoi skubany. Rzec też trzeba że Myrthiss ciekawski jest niemożebnie ale też duża mądrość posiada, którą to w księgach zapisywać lubi. Patronem ich jest Xera Ognista a Założycielką piękna Shella Myrthiss, Brungii miłościwie panująca."</w:t>
       </w:r>
     </w:p>
     <w:p>
@@ -12877,6 +13019,17 @@
       </w:r>
       <w:r>
         <w:t>: Shella Myrthiss</w:t>
+      </w:r>
+    </w:p>
+    <w:p>
+      <w:r>
+        <w:rPr>
+          <w:b/>
+        </w:rPr>
+        <w:t>Patron</w:t>
+      </w:r>
+      <w:r>
+        <w:t>: Xera</w:t>
       </w:r>
     </w:p>
     <w:p>
@@ -13027,7 +13180,11 @@
         <w:t>M</w:t>
       </w:r>
       <w:r>
-        <w:t xml:space="preserve">orhed Nakeraah był dość nietypowym reprezentantem swojego rodu. Będąc przedstawicielem piątego Pokolenia znajdował się całkiem blisko pramatki rodu, Kasandry Nakeraah. Jednak w przeciwieństwie do swoich rówieśników nie był anemicznie wręcz szczupły. Nie miał też upiornie bladej twarzy, choć nadal jej karnacja odcinała się widocznie od tej przeciętnych ludzi. Podobnie jak odcinały się zdecydowanie jego oczy, jednolicie czarne, łącznie z białkami. Głos Morheda był szorstki, chłodny i nieprzyjemny. Ale w końcu Morhed nie był zwykłym człowiekiem. Był Szlachcicem, według legendy potomkiem bogów, według sprawdzonych wiadomości istotą znacznie przewyższająca zwykłych śmiertelników. Miał prawie osiemdziesiąt lat, choć nie wyglądał na więcej niż dwadzieścia kilka. Był szybki, zwinny, silny, nieprzeciętnie inteligentny, a co najważniejsze miał Krew. I potrafił jej używać." </w:t>
+        <w:t xml:space="preserve">orhed Nakeraah był dość nietypowym reprezentantem swojego rodu. Będąc przedstawicielem piątego Pokolenia znajdował się całkiem blisko pramatki rodu, Kasandry Nakeraah. Jednak w przeciwieństwie do swoich rówieśników nie był anemicznie wręcz szczupły. Nie miał też upiornie bladej twarzy, choć nadal jej karnacja odcinała się widocznie od tej przeciętnych ludzi. Podobnie jak odcinały się zdecydowanie jego oczy, jednolicie czarne, łącznie z białkami. Głos Morheda był szorstki, chłodny i nieprzyjemny. Ale w końcu Morhed nie był zwykłym człowiekiem. Był Szlachcicem, według legendy potomkiem bogów, według sprawdzonych wiadomości istotą znacznie przewyższająca zwykłych śmiertelników. Miał prawie osiemdziesiąt lat, choć nie wyglądał na więcej niż dwadzieścia </w:t>
+      </w:r>
+      <w:r>
+        <w:lastRenderedPageBreak/>
+        <w:t xml:space="preserve">kilka. Był szybki, zwinny, silny, nieprzeciętnie inteligentny, a co najważniejsze miał Krew. I potrafił jej używać." </w:t>
       </w:r>
     </w:p>
     <w:p>
@@ -13076,6 +13233,17 @@
       </w:r>
     </w:p>
     <w:p>
+      <w:r>
+        <w:rPr>
+          <w:b/>
+        </w:rPr>
+        <w:t>Patron</w:t>
+      </w:r>
+      <w:r>
+        <w:t>: Saron</w:t>
+      </w:r>
+    </w:p>
+    <w:p>
       <w:pPr>
         <w:rPr>
           <w:sz w:val="24"/>
@@ -13104,7 +13272,6 @@
           <w:b/>
           <w:bCs/>
         </w:rPr>
-        <w:lastRenderedPageBreak/>
         <w:t>Walka</w:t>
       </w:r>
       <w:r>
@@ -13609,6 +13776,17 @@
       </w:r>
     </w:p>
     <w:p>
+      <w:r>
+        <w:rPr>
+          <w:b/>
+        </w:rPr>
+        <w:t>Patron</w:t>
+      </w:r>
+      <w:r>
+        <w:t>: Famir</w:t>
+      </w:r>
+    </w:p>
+    <w:p>
       <w:pPr>
         <w:rPr>
           <w:sz w:val="24"/>
@@ -13620,6 +13798,7 @@
           <w:b/>
           <w:bCs/>
         </w:rPr>
+        <w:lastRenderedPageBreak/>
         <w:t xml:space="preserve">Wygląd: </w:t>
       </w:r>
       <w:r>
@@ -13700,7 +13879,6 @@
       <w:bookmarkStart w:id="55" w:name="_Toc456975441"/>
       <w:bookmarkStart w:id="56" w:name="_Toc457246457"/>
       <w:r>
-        <w:lastRenderedPageBreak/>
         <w:t>Ramshire</w:t>
       </w:r>
       <w:bookmarkEnd w:id="54"/>
@@ -13804,6 +13982,17 @@
       </w:r>
     </w:p>
     <w:p>
+      <w:r>
+        <w:rPr>
+          <w:b/>
+        </w:rPr>
+        <w:t>Patron</w:t>
+      </w:r>
+      <w:r>
+        <w:t>: Taros</w:t>
+      </w:r>
+    </w:p>
+    <w:p>
       <w:pPr>
         <w:rPr>
           <w:sz w:val="24"/>
@@ -13885,7 +14074,11 @@
         <w:tab/>
       </w:r>
       <w:r>
-        <w:t>Zwani też imperialnymi. Są chorobliwie ambitni i wykazują dużą biegłość w wszelkiego rodzaju zarządzaniu, czy to ekonomią w skali dziesięcioleci czy armią w skali godzin. Paranoidalni, obrzydliwie bogaci i posiadający zamiłowanie do przepychu i monumentalności. Nie przepadają za bezpośrednim braniem udziału w bitwach, a jeśli już, to zakuci w bajecznie drogie zbroje ze specjalnych stopów, z magicznymi usprawnieniami.</w:t>
+        <w:t xml:space="preserve">Zwani też imperialnymi. Są chorobliwie ambitni i wykazują dużą biegłość w wszelkiego rodzaju zarządzaniu, czy to ekonomią w skali dziesięcioleci czy armią w skali godzin. Paranoidalni, obrzydliwie bogaci i posiadający zamiłowanie do przepychu i monumentalności. Nie przepadają za bezpośrednim braniem </w:t>
+      </w:r>
+      <w:r>
+        <w:lastRenderedPageBreak/>
+        <w:t>udziału w bitwach, a jeśli już, to zakuci w bajecznie drogie zbroje ze specjalnych stopów, z magicznymi usprawnieniami.</w:t>
       </w:r>
     </w:p>
     <w:p>
@@ -13916,181 +14109,192 @@
         <w:pStyle w:val="Cytat"/>
       </w:pPr>
       <w:r>
+        <w:t xml:space="preserve">- Tavriko, proszę cię, uspokój się. Ludzie na nas patrzą. – Czarnowłosy szczupły mężczyzna zamyślił się. </w:t>
+      </w:r>
+    </w:p>
+    <w:p>
+      <w:pPr>
+        <w:pStyle w:val="Cytat"/>
+      </w:pPr>
+      <w:r>
+        <w:t>- Wiesz gdzie to mam że na nas patrzą? Wiesz gdzie mam? – Kobieta wstała. Zapadła grobowa cisza. Wszyscy goście zajazdu patrzyli gdzieś po kątach. Podeszła szybkim krokiem do jakiegoś grubego mężczyzny po czterdziestce. Wyglądał na kupca. Skulił się gdy Tavrika stanęła za nim.</w:t>
+      </w:r>
+    </w:p>
+    <w:p>
+      <w:pPr>
+        <w:pStyle w:val="Cytat"/>
+      </w:pPr>
+      <w:r>
+        <w:t xml:space="preserve">- Ty! Gapiłeś się na mnie. Cos ci się nie podoba? - Chwyciła tłuściocha za kołnierz i podniosła do góry jak piórko. Pchnęła na ścianę tak że kurz poleciał na boki. </w:t>
+      </w:r>
+    </w:p>
+    <w:p>
+      <w:pPr>
+        <w:pStyle w:val="Cytat"/>
+      </w:pPr>
+      <w:r>
+        <w:t>- Pytałam czy coś ci się nie podoba! Odpowiadaj jak do ciebie mówię grubasie! – Kupiec nie był w stanie wydusić z siebie słowa oczy prawie wylazły mu z orbit. Tavrika zamierzyła się. Ale czarnowłosy mężczyzna chwycił ją za nadgarstek.</w:t>
+      </w:r>
+    </w:p>
+    <w:p>
+      <w:pPr>
+        <w:pStyle w:val="Cytat"/>
+      </w:pPr>
+      <w:r>
+        <w:t>- Uspokój się powiedziałem. Zachowujesz się jak dziecko. Zostaw w spokoju tego biedaka. – Poprawił blademu kupcowi połę kubraka i klepnął w policzek. Wrócił z powrotem do stolika. Sarghaddka siadła naprzeciw."</w:t>
+      </w:r>
+    </w:p>
+    <w:p>
+      <w:pPr>
+        <w:rPr>
+          <w:b/>
+          <w:bCs/>
+        </w:rPr>
+      </w:pPr>
+    </w:p>
+    <w:p>
+      <w:pPr>
+        <w:rPr>
+          <w:sz w:val="24"/>
+          <w:szCs w:val="24"/>
+        </w:rPr>
+      </w:pPr>
+      <w:r>
+        <w:rPr>
+          <w:b/>
+          <w:bCs/>
+        </w:rPr>
+        <w:t xml:space="preserve">Herb: </w:t>
+      </w:r>
+      <w:r>
+        <w:t>niedźwiedź</w:t>
+      </w:r>
+    </w:p>
+    <w:p>
+      <w:r>
+        <w:rPr>
+          <w:b/>
+          <w:bCs/>
+        </w:rPr>
+        <w:t xml:space="preserve">Założyciel: </w:t>
+      </w:r>
+      <w:r>
+        <w:t>Ingvar Sarghadd</w:t>
+      </w:r>
+    </w:p>
+    <w:p>
+      <w:r>
+        <w:rPr>
+          <w:b/>
+        </w:rPr>
+        <w:t>Patron</w:t>
+      </w:r>
+      <w:r>
+        <w:t>: Issa</w:t>
+      </w:r>
+    </w:p>
+    <w:p>
+      <w:pPr>
+        <w:rPr>
+          <w:sz w:val="24"/>
+          <w:szCs w:val="24"/>
+        </w:rPr>
+      </w:pPr>
+      <w:r>
+        <w:rPr>
+          <w:b/>
+          <w:bCs/>
+        </w:rPr>
+        <w:t xml:space="preserve">Wygląd: </w:t>
+      </w:r>
+      <w:r>
+        <w:t>Zwykle wysocy i dobrze zbudowani, mają zielono-niebieskie oczy i jasne/miedziane włosy.</w:t>
+      </w:r>
+    </w:p>
+    <w:p>
+      <w:pPr>
+        <w:rPr>
+          <w:sz w:val="24"/>
+          <w:szCs w:val="24"/>
+        </w:rPr>
+      </w:pPr>
+      <w:r>
+        <w:rPr>
+          <w:b/>
+          <w:bCs/>
+        </w:rPr>
+        <w:t>Walka</w:t>
+      </w:r>
+      <w:r>
+        <w:t>: bronie półtora i dwuręczne, przemiana w niedźwiedzia, zapasy, boks</w:t>
+      </w:r>
+    </w:p>
+    <w:p>
+      <w:r>
+        <w:rPr>
+          <w:b/>
+          <w:bCs/>
+        </w:rPr>
+        <w:t xml:space="preserve">Dyscypliny: </w:t>
+      </w:r>
+      <w:r>
+        <w:t>Fercorium, Robur, Ursa, Tempest</w:t>
+      </w:r>
+    </w:p>
+    <w:p>
+      <w:pPr>
+        <w:rPr>
+          <w:sz w:val="24"/>
+          <w:szCs w:val="24"/>
+        </w:rPr>
+      </w:pPr>
+      <w:r>
+        <w:rPr>
+          <w:b/>
+        </w:rPr>
+        <w:t>Teren:</w:t>
+      </w:r>
+      <w:r>
+        <w:t xml:space="preserve"> Nordland, Hilsgard, Federacja Północna</w:t>
+      </w:r>
+    </w:p>
+    <w:p>
+      <w:pPr>
+        <w:rPr>
+          <w:sz w:val="24"/>
+          <w:szCs w:val="24"/>
+        </w:rPr>
+      </w:pPr>
+    </w:p>
+    <w:p>
+      <w:pPr>
+        <w:pStyle w:val="Bezodstpw"/>
+      </w:pPr>
+      <w:r>
+        <w:tab/>
+      </w:r>
+      <w:r>
+        <w:tab/>
+      </w:r>
+      <w:r>
+        <w:t xml:space="preserve">Władcy północy. Znani z nieludzkiej wytrzymałości na obrażenia i niskie </w:t>
+      </w:r>
+      <w:r>
+        <w:tab/>
+      </w:r>
+      <w:r>
+        <w:t>temperatury i czułego węchu. Bywają szorstcy, łatwo tracą kontrolę nad sobą.</w:t>
+      </w:r>
+    </w:p>
+    <w:p>
+      <w:pPr>
+        <w:rPr>
+          <w:sz w:val="24"/>
+          <w:szCs w:val="24"/>
+        </w:rPr>
+      </w:pPr>
+      <w:r>
         <w:lastRenderedPageBreak/>
-        <w:t xml:space="preserve">- Tavriko, proszę cię, uspokój się. Ludzie na nas patrzą. – Czarnowłosy szczupły mężczyzna zamyślił się. </w:t>
-      </w:r>
-    </w:p>
-    <w:p>
-      <w:pPr>
-        <w:pStyle w:val="Cytat"/>
-      </w:pPr>
-      <w:r>
-        <w:t>- Wiesz gdzie to mam że na nas patrzą? Wiesz gdzie mam? – Kobieta wstała. Zapadła grobowa cisza. Wszyscy goście zajazdu patrzyli gdzieś po kątach. Podeszła szybkim krokiem do jakiegoś grubego mężczyzny po czterdziestce. Wyglądał na kupca. Skulił się gdy Tavrika stanęła za nim.</w:t>
-      </w:r>
-    </w:p>
-    <w:p>
-      <w:pPr>
-        <w:pStyle w:val="Cytat"/>
-      </w:pPr>
-      <w:r>
-        <w:t xml:space="preserve">- Ty! Gapiłeś się na mnie. Cos ci się nie podoba? - Chwyciła tłuściocha za kołnierz i podniosła do góry jak piórko. Pchnęła na ścianę tak że kurz poleciał na boki. </w:t>
-      </w:r>
-    </w:p>
-    <w:p>
-      <w:pPr>
-        <w:pStyle w:val="Cytat"/>
-      </w:pPr>
-      <w:r>
-        <w:t>- Pytałam czy coś ci się nie podoba! Odpowiadaj jak do ciebie mówię grubasie! – Kupiec nie był w stanie wydusić z siebie słowa oczy prawie wylazły mu z orbit. Tavrika zamierzyła się. Ale czarnowłosy mężczyzna chwycił ją za nadgarstek.</w:t>
-      </w:r>
-    </w:p>
-    <w:p>
-      <w:pPr>
-        <w:pStyle w:val="Cytat"/>
-      </w:pPr>
-      <w:r>
-        <w:t>- Uspokój się powiedziałem. Zachowujesz się jak dziecko. Zostaw w spokoju tego biedaka. – Poprawił blademu kupcowi połę kubraka i klepnął w policzek. Wrócił z powrotem do stolika. Sarghaddka siadła naprzeciw."</w:t>
-      </w:r>
-    </w:p>
-    <w:p>
-      <w:pPr>
-        <w:rPr>
-          <w:b/>
-          <w:bCs/>
-        </w:rPr>
-      </w:pPr>
-    </w:p>
-    <w:p>
-      <w:pPr>
-        <w:rPr>
-          <w:sz w:val="24"/>
-          <w:szCs w:val="24"/>
-        </w:rPr>
-      </w:pPr>
-      <w:r>
-        <w:rPr>
-          <w:b/>
-          <w:bCs/>
-        </w:rPr>
-        <w:t xml:space="preserve">Herb: </w:t>
-      </w:r>
-      <w:r>
-        <w:t>niedźwiedź</w:t>
-      </w:r>
-    </w:p>
-    <w:p>
-      <w:r>
-        <w:rPr>
-          <w:b/>
-          <w:bCs/>
-        </w:rPr>
-        <w:t xml:space="preserve">Założyciel: </w:t>
-      </w:r>
-      <w:r>
-        <w:t>Ingvar Sarghadd</w:t>
-      </w:r>
-    </w:p>
-    <w:p>
-      <w:pPr>
-        <w:rPr>
-          <w:sz w:val="24"/>
-          <w:szCs w:val="24"/>
-        </w:rPr>
-      </w:pPr>
-      <w:r>
-        <w:rPr>
-          <w:b/>
-          <w:bCs/>
-        </w:rPr>
-        <w:t xml:space="preserve">Wygląd: </w:t>
-      </w:r>
-      <w:r>
-        <w:t>Zwykle wysocy i dobrze zbudowani, mają zielono-niebieskie oczy i jasne/miedziane włosy.</w:t>
-      </w:r>
-    </w:p>
-    <w:p>
-      <w:pPr>
-        <w:rPr>
-          <w:sz w:val="24"/>
-          <w:szCs w:val="24"/>
-        </w:rPr>
-      </w:pPr>
-      <w:r>
-        <w:rPr>
-          <w:b/>
-          <w:bCs/>
-        </w:rPr>
-        <w:t>Walka</w:t>
-      </w:r>
-      <w:r>
-        <w:t>: bronie półtora i dwuręczne, przemiana w niedźwiedzia, zapasy, boks</w:t>
-      </w:r>
-    </w:p>
-    <w:p>
-      <w:r>
-        <w:rPr>
-          <w:b/>
-          <w:bCs/>
-        </w:rPr>
-        <w:t xml:space="preserve">Dyscypliny: </w:t>
-      </w:r>
-      <w:r>
-        <w:t>Fercorium, Robur, Ursa, Tempest</w:t>
-      </w:r>
-    </w:p>
-    <w:p>
-      <w:pPr>
-        <w:rPr>
-          <w:sz w:val="24"/>
-          <w:szCs w:val="24"/>
-        </w:rPr>
-      </w:pPr>
-      <w:r>
-        <w:rPr>
-          <w:b/>
-        </w:rPr>
-        <w:t>Teren:</w:t>
-      </w:r>
-      <w:r>
-        <w:t xml:space="preserve"> Nordland, Hilsgard, Federacja Północna</w:t>
-      </w:r>
-    </w:p>
-    <w:p>
-      <w:pPr>
-        <w:rPr>
-          <w:sz w:val="24"/>
-          <w:szCs w:val="24"/>
-        </w:rPr>
-      </w:pPr>
-    </w:p>
-    <w:p>
-      <w:pPr>
-        <w:pStyle w:val="Bezodstpw"/>
-      </w:pPr>
-      <w:r>
-        <w:tab/>
-      </w:r>
-      <w:r>
-        <w:tab/>
-      </w:r>
-      <w:r>
-        <w:t xml:space="preserve">Władcy północy. Znani z nieludzkiej wytrzymałości na obrażenia i niskie </w:t>
-      </w:r>
-      <w:r>
-        <w:tab/>
-      </w:r>
-      <w:r>
-        <w:t>temperatury i czułego węchu. Bywają szorstcy, łatwo tracą kontrolę nad sobą.</w:t>
-      </w:r>
-    </w:p>
-    <w:p>
-      <w:pPr>
-        <w:rPr>
-          <w:sz w:val="24"/>
-          <w:szCs w:val="24"/>
-        </w:rPr>
-      </w:pPr>
-      <w:r>
         <w:t>Starsi rodu potrafią zmieniać się w potężne niedźwiedzie na które w bitwie dodatkowo zakłada się specjalne, masywne zbroje co czyni ich przerażającymi przeciwnikami.</w:t>
       </w:r>
     </w:p>
@@ -14519,7 +14723,6 @@
           <w:rStyle w:val="Wyrnieniedelikatne"/>
           <w:lang w:val="en-GB"/>
         </w:rPr>
-        <w:lastRenderedPageBreak/>
         <w:t>[6]</w:t>
       </w:r>
       <w:r>
@@ -14859,6 +15062,20 @@
         <w:rPr>
           <w:b/>
         </w:rPr>
+        <w:t>Patron</w:t>
+      </w:r>
+      <w:r>
+        <w:t xml:space="preserve">: </w:t>
+      </w:r>
+      <w:r>
+        <w:t>Arius</w:t>
+      </w:r>
+    </w:p>
+    <w:p>
+      <w:r>
+        <w:rPr>
+          <w:b/>
+        </w:rPr>
         <w:t>Wygląd</w:t>
       </w:r>
       <w:r>
@@ -14929,6 +15146,7 @@
         </w:rPr>
       </w:pPr>
       <w:r>
+        <w:lastRenderedPageBreak/>
         <w:tab/>
       </w:r>
       <w:r>
@@ -15023,6 +15241,12 @@
         <w:rPr>
           <w:lang w:val="en-GB"/>
         </w:rPr>
+        <w:t xml:space="preserve"> </w:t>
+      </w:r>
+      <w:r>
+        <w:rPr>
+          <w:lang w:val="en-GB"/>
+        </w:rPr>
         <w:t>IQ +1</w:t>
       </w:r>
     </w:p>
@@ -15044,7 +15268,19 @@
         <w:rPr>
           <w:lang w:val="en-GB"/>
         </w:rPr>
-        <w:t xml:space="preserve">  </w:t>
+        <w:t xml:space="preserve"> </w:t>
+      </w:r>
+      <w:r>
+        <w:rPr>
+          <w:lang w:val="en-GB"/>
+        </w:rPr>
+        <w:t xml:space="preserve"> </w:t>
+      </w:r>
+      <w:r>
+        <w:rPr>
+          <w:lang w:val="en-GB"/>
+        </w:rPr>
+        <w:t xml:space="preserve"> </w:t>
       </w:r>
       <w:r>
         <w:rPr>
@@ -15069,7 +15305,6 @@
         <w:rPr>
           <w:lang w:val="en-GB"/>
         </w:rPr>
-        <w:lastRenderedPageBreak/>
         <w:t>[20]</w:t>
       </w:r>
       <w:r>
@@ -15253,7 +15488,13 @@
         <w:rPr>
           <w:lang w:val="en-GB"/>
         </w:rPr>
-        <w:t>[25]    Dark Vision    </w:t>
+        <w:t>[25]   </w:t>
+      </w:r>
+      <w:r>
+        <w:rPr>
+          <w:lang w:val="en-GB"/>
+        </w:rPr>
+        <w:t>Dark Vision    </w:t>
       </w:r>
     </w:p>
     <w:p>
@@ -15334,22 +15575,34 @@
         <w:rPr>
           <w:lang w:val="en-GB"/>
         </w:rPr>
-        <w:t xml:space="preserve">[10]    Talent: melee weapons lvl 1 </w:t>
-      </w:r>
-    </w:p>
-    <w:p>
-      <w:pPr>
-        <w:rPr>
-          <w:sz w:val="24"/>
-          <w:szCs w:val="24"/>
-          <w:lang w:val="en-GB"/>
-        </w:rPr>
-      </w:pPr>
-      <w:r>
-        <w:rPr>
-          <w:lang w:val="en-GB"/>
-        </w:rPr>
-        <w:t>[10]    Talent: science 1  </w:t>
+        <w:t>[10]   </w:t>
+      </w:r>
+      <w:r>
+        <w:rPr>
+          <w:lang w:val="en-GB"/>
+        </w:rPr>
+        <w:t xml:space="preserve">Talent: melee weapons lvl 1 </w:t>
+      </w:r>
+    </w:p>
+    <w:p>
+      <w:pPr>
+        <w:rPr>
+          <w:sz w:val="24"/>
+          <w:szCs w:val="24"/>
+          <w:lang w:val="en-GB"/>
+        </w:rPr>
+      </w:pPr>
+      <w:r>
+        <w:rPr>
+          <w:lang w:val="en-GB"/>
+        </w:rPr>
+        <w:t>[10]   </w:t>
+      </w:r>
+      <w:r>
+        <w:rPr>
+          <w:lang w:val="en-GB"/>
+        </w:rPr>
+        <w:t>Talent: science 1  </w:t>
       </w:r>
     </w:p>
     <w:p>
@@ -15672,10 +15925,19 @@
       <w:bookmarkStart w:id="63" w:name="_Toc456770769"/>
       <w:bookmarkStart w:id="64" w:name="_Toc456975444"/>
       <w:bookmarkStart w:id="65" w:name="_Toc457246460"/>
-      <w:r>
-        <w:rPr>
-          <w:lang w:val="en-GB"/>
-        </w:rPr>
+    </w:p>
+    <w:p>
+      <w:pPr>
+        <w:pStyle w:val="Nagwek2"/>
+        <w:rPr>
+          <w:lang w:val="en-GB"/>
+        </w:rPr>
+      </w:pPr>
+      <w:r>
+        <w:rPr>
+          <w:lang w:val="en-GB"/>
+        </w:rPr>
+        <w:lastRenderedPageBreak/>
         <w:t>Van Kroth</w:t>
       </w:r>
       <w:bookmarkEnd w:id="63"/>
@@ -15703,11 +15965,7 @@
         <w:t xml:space="preserve">“Van Kroth. </w:t>
       </w:r>
       <w:r>
-        <w:t xml:space="preserve">Ród któren od Garetha Van Krotha się wywodzi. Wszyscy oni i one, bez wyjątku naturę mają podobną a składać się na nią głównie chutliość niemożebna. Gzili by się tacy ino z kim popadnie i gdzie popadnie przeto dużo ich się porobiło i po świecie wędruje. Drugą cechą Van Krotha jest do bitki skorość, której to u podstawy leżą chęci do pokazania jak to oni żelazem potrafią sprawnie wywijać. A przyznać należy dla uczciwości że potrafią onym wymachiwać. Trafić skurczysyna niemożliwym niemal albowiem skacze zwinnie jak królik i pląsa na lewo i prawo. Van Kroth potrafi tyż z wilkiem gadać i do uległości przymusić, widzi w nocy niczym puszczyk. Jak jużci z nim bić się trza, czego odradzam z całego serca, to lepiej do nowiu odczekać bowiem słabszy wtedy się robi. Jeśli o wygląd idzie to zwykle jasne ma włosy i modre oczy, smukłą </w:t>
-      </w:r>
-      <w:r>
-        <w:lastRenderedPageBreak/>
-        <w:t>postawę i wzrost słuszny jednak wyjątki zdążają się tako samo. Przystojni są i pociągające tako że oprzeć się im ciężko zaprawdę.”</w:t>
+        <w:t>Ród któren od Garetha Van Krotha się wywodzi. Wszyscy oni i one, bez wyjątku naturę mają podobną a składać się na nią głównie chutliość niemożebna. Gzili by się tacy ino z kim popadnie i gdzie popadnie przeto dużo ich się porobiło i po świecie wędruje. Drugą cechą Van Krotha jest do bitki skorość, której to u podstawy leżą chęci do pokazania jak to oni żelazem potrafią sprawnie wywijać. A przyznać należy dla uczciwości że potrafią onym wymachiwać. Trafić skurczysyna niemożliwym niemal albowiem skacze zwinnie jak królik i pląsa na lewo i prawo. Van Kroth potrafi tyż z wilkiem gadać i do uległości przymusić, widzi w nocy niczym puszczyk. Jak jużci z nim bić się trza, czego odradzam z całego serca, to lepiej do nowiu odczekać bowiem słabszy wtedy się robi. Jeśli o wygląd idzie to zwykle jasne ma włosy i modre oczy, smukłą postawę i wzrost słuszny jednak wyjątki zdążają się tako samo. Przystojni są i pociągające tako że oprzeć się im ciężko zaprawdę.”</w:t>
       </w:r>
     </w:p>
     <w:p/>
@@ -15739,6 +15997,17 @@
       </w:r>
       <w:r>
         <w:t>Gareth Van Kroth</w:t>
+      </w:r>
+    </w:p>
+    <w:p>
+      <w:r>
+        <w:rPr>
+          <w:b/>
+        </w:rPr>
+        <w:t>Patron</w:t>
+      </w:r>
+      <w:r>
+        <w:t>: Etria</w:t>
       </w:r>
     </w:p>
     <w:p>
@@ -16012,6 +16281,7 @@
         <w:rPr>
           <w:lang w:val="en-GB"/>
         </w:rPr>
+        <w:lastRenderedPageBreak/>
         <w:t xml:space="preserve">[8]    </w:t>
       </w:r>
       <w:r>
@@ -16212,14 +16482,6 @@
         </w:rPr>
         <w:t xml:space="preserve">Overconfidence </w:t>
       </w:r>
-    </w:p>
-    <w:p>
-      <w:pPr>
-        <w:pStyle w:val="Nagwek2"/>
-        <w:rPr>
-          <w:lang w:val="en-GB"/>
-        </w:rPr>
-      </w:pPr>
       <w:bookmarkStart w:id="66" w:name="_Toc456770770"/>
       <w:bookmarkStart w:id="67" w:name="_Toc456975445"/>
       <w:bookmarkStart w:id="68" w:name="_Toc457246461"/>
@@ -16231,19 +16493,10 @@
           <w:lang w:val="en-GB"/>
         </w:rPr>
       </w:pPr>
-    </w:p>
-    <w:p>
-      <w:pPr>
-        <w:pStyle w:val="Nagwek2"/>
-        <w:rPr>
-          <w:lang w:val="en-GB"/>
-        </w:rPr>
-      </w:pPr>
-      <w:r>
-        <w:rPr>
-          <w:lang w:val="en-GB"/>
-        </w:rPr>
-        <w:lastRenderedPageBreak/>
+      <w:r>
+        <w:rPr>
+          <w:lang w:val="en-GB"/>
+        </w:rPr>
         <w:t>Zurov</w:t>
       </w:r>
       <w:bookmarkEnd w:id="66"/>
@@ -16283,6 +16536,28 @@
       </w:r>
       <w:r>
         <w:t>Borys Zurov</w:t>
+      </w:r>
+    </w:p>
+    <w:p>
+      <w:r>
+        <w:rPr>
+          <w:b/>
+        </w:rPr>
+        <w:t>Patron</w:t>
+      </w:r>
+      <w:r>
+        <w:t>: Taros</w:t>
+      </w:r>
+    </w:p>
+    <w:p>
+      <w:r>
+        <w:rPr>
+          <w:b/>
+        </w:rPr>
+        <w:t>Patron</w:t>
+      </w:r>
+      <w:r>
+        <w:t>:</w:t>
       </w:r>
     </w:p>
     <w:p>
@@ -16379,28 +16654,6 @@
     </w:p>
     <w:p>
       <w:pPr>
-        <w:pStyle w:val="Nagwek1"/>
-        <w:rPr>
-          <w:rFonts w:eastAsiaTheme="minorHAnsi"/>
-          <w:kern w:val="0"/>
-        </w:rPr>
-      </w:pPr>
-    </w:p>
-    <w:p>
-      <w:pPr>
-        <w:ind w:firstLine="709"/>
-        <w:rPr>
-          <w:rFonts w:ascii="Times New Roman" w:eastAsiaTheme="minorHAnsi" w:hAnsi="Times New Roman"/>
-          <w:b/>
-          <w:bCs/>
-          <w:sz w:val="48"/>
-          <w:szCs w:val="48"/>
-        </w:rPr>
-      </w:pPr>
-      <w:bookmarkStart w:id="69" w:name="_Toc456975446"/>
-    </w:p>
-    <w:p>
-      <w:pPr>
         <w:ind w:firstLine="709"/>
         <w:rPr>
           <w:rFonts w:ascii="Times New Roman" w:hAnsi="Times New Roman"/>
@@ -16411,22 +16664,7 @@
           <w:szCs w:val="48"/>
         </w:rPr>
       </w:pPr>
-    </w:p>
-    <w:p>
-      <w:pPr>
-        <w:ind w:firstLine="709"/>
-        <w:rPr>
-          <w:rFonts w:ascii="Times New Roman" w:hAnsi="Times New Roman"/>
-          <w:b/>
-          <w:bCs/>
-          <w:kern w:val="36"/>
-          <w:sz w:val="48"/>
-          <w:szCs w:val="48"/>
-        </w:rPr>
-      </w:pPr>
-      <w:r>
-        <w:br w:type="page"/>
-      </w:r>
+      <w:bookmarkStart w:id="69" w:name="_Toc456975446"/>
     </w:p>
     <w:p>
       <w:pPr>
@@ -16434,7 +16672,6 @@
       </w:pPr>
       <w:bookmarkStart w:id="70" w:name="_Toc457246462"/>
       <w:r>
-        <w:lastRenderedPageBreak/>
         <w:t>Dyscypliny</w:t>
       </w:r>
       <w:bookmarkEnd w:id="69"/>
@@ -17739,7 +17976,13 @@
         <w:tab/>
       </w:r>
       <w:r>
-        <w:t xml:space="preserve">Transformuje Szlachica czasowo w dużego orła. Tylko ciało, ubranie i inne rzeczy zostają. Im wyższy poziom tym </w:t>
+        <w:t xml:space="preserve">Transformuje </w:t>
+      </w:r>
+      <w:r>
+        <w:t>Szlachcica</w:t>
+      </w:r>
+      <w:r>
+        <w:t xml:space="preserve"> czasowo w dużego orła. Tylko ciało, ubranie i inne rzeczy zostają. Im wyższy poziom tym </w:t>
       </w:r>
       <w:r>
         <w:t>dłużej</w:t>
@@ -17802,29 +18045,38 @@
         </w:rPr>
       </w:pPr>
       <w:r>
-        <w:t>1: 6 bp + 1/ min, 1kg</w:t>
-      </w:r>
-    </w:p>
-    <w:p>
-      <w:pPr>
-        <w:rPr>
-          <w:sz w:val="24"/>
-          <w:szCs w:val="24"/>
-        </w:rPr>
-      </w:pPr>
-      <w:r>
-        <w:t>2: 5 bp + ½ min, 2 kg</w:t>
-      </w:r>
-    </w:p>
-    <w:p>
-      <w:pPr>
-        <w:rPr>
-          <w:sz w:val="24"/>
-          <w:szCs w:val="24"/>
-        </w:rPr>
-      </w:pPr>
-      <w:r>
-        <w:t>3: 4 bp + ⅓ min, 3 kg</w:t>
+        <w:t>1: 6 BP</w:t>
+      </w:r>
+      <w:r>
+        <w:t xml:space="preserve"> + 1/ min, 1kg</w:t>
+      </w:r>
+    </w:p>
+    <w:p>
+      <w:pPr>
+        <w:rPr>
+          <w:sz w:val="24"/>
+          <w:szCs w:val="24"/>
+        </w:rPr>
+      </w:pPr>
+      <w:r>
+        <w:t>2: 5 BP</w:t>
+      </w:r>
+      <w:r>
+        <w:t xml:space="preserve"> + ½ min, 2 kg</w:t>
+      </w:r>
+    </w:p>
+    <w:p>
+      <w:pPr>
+        <w:rPr>
+          <w:sz w:val="24"/>
+          <w:szCs w:val="24"/>
+        </w:rPr>
+      </w:pPr>
+      <w:r>
+        <w:t>3: 4 BP</w:t>
+      </w:r>
+      <w:r>
+        <w:t xml:space="preserve"> + ⅓ min, 3 kg</w:t>
       </w:r>
     </w:p>
     <w:p>
@@ -17836,51 +18088,60 @@
       </w:pPr>
       <w:r>
         <w:lastRenderedPageBreak/>
-        <w:t>4: 4 bp + ¼ min, 5 kg</w:t>
-      </w:r>
-    </w:p>
-    <w:p>
-      <w:pPr>
-        <w:rPr>
-          <w:sz w:val="24"/>
-          <w:szCs w:val="24"/>
-        </w:rPr>
-      </w:pPr>
-      <w:r>
-        <w:t>5: 4 bp + ⅙ min, 10 kg</w:t>
-      </w:r>
-    </w:p>
-    <w:p>
-      <w:pPr>
-        <w:rPr>
-          <w:sz w:val="24"/>
-          <w:szCs w:val="24"/>
-        </w:rPr>
-      </w:pPr>
-      <w:r>
-        <w:t>6: 3 bp + ⅛ min, 20 kg</w:t>
-      </w:r>
-    </w:p>
-    <w:p>
-      <w:pPr>
-        <w:rPr>
-          <w:sz w:val="24"/>
-          <w:szCs w:val="24"/>
-        </w:rPr>
-      </w:pPr>
-      <w:r>
-        <w:t>7: 3 bp + 1/10 min, 40 kg</w:t>
-      </w:r>
-    </w:p>
-    <w:p>
-      <w:pPr>
-        <w:rPr>
-          <w:sz w:val="24"/>
-          <w:szCs w:val="24"/>
-        </w:rPr>
-      </w:pPr>
-      <w:r>
-        <w:t>8: 2 bp + 1/15 min, 80 kg</w:t>
+        <w:t>4: 4 BP</w:t>
+      </w:r>
+      <w:r>
+        <w:t xml:space="preserve"> + ¼ min, 5 kg</w:t>
+      </w:r>
+    </w:p>
+    <w:p>
+      <w:pPr>
+        <w:rPr>
+          <w:sz w:val="24"/>
+          <w:szCs w:val="24"/>
+        </w:rPr>
+      </w:pPr>
+      <w:r>
+        <w:t>5: 4 BP</w:t>
+      </w:r>
+      <w:r>
+        <w:t xml:space="preserve"> + ⅙ min, 10 kg</w:t>
+      </w:r>
+    </w:p>
+    <w:p>
+      <w:pPr>
+        <w:rPr>
+          <w:sz w:val="24"/>
+          <w:szCs w:val="24"/>
+        </w:rPr>
+      </w:pPr>
+      <w:r>
+        <w:t>6: 3 BP</w:t>
+      </w:r>
+      <w:r>
+        <w:t xml:space="preserve"> + ⅛ min, 20 kg</w:t>
+      </w:r>
+    </w:p>
+    <w:p>
+      <w:pPr>
+        <w:rPr>
+          <w:sz w:val="24"/>
+          <w:szCs w:val="24"/>
+        </w:rPr>
+      </w:pPr>
+      <w:r>
+        <w:t>7: 3 BP</w:t>
+      </w:r>
+      <w:r>
+        <w:t xml:space="preserve"> + 1/10 min, 40 kg</w:t>
+      </w:r>
+    </w:p>
+    <w:p>
+      <w:r>
+        <w:t>8: 2 BP</w:t>
+      </w:r>
+      <w:r>
+        <w:t xml:space="preserve"> + 1/15 min, 80 kg</w:t>
       </w:r>
     </w:p>
     <w:p>
@@ -20603,19 +20864,24 @@
         <w:tab/>
       </w:r>
       <w:r>
-        <w:t xml:space="preserve">Zmiana w szarego niedźwiedzia. Na niskich poziomach mało przydatne bo nie daje na tyle dużo by zrekompensować brak broni, problem ze zbroją i mniejszą zwinność. Im wyższy poziom, tym niedźwiedź jest większy, wytrzymalszy, </w:t>
+        <w:t>Zmiana w szarego niedźwiedzia. Na niskich poziomach mało przydatne bo nie daje na tyle dużo by zrekompensować brak broni, problem ze zbroją i mniejszą zwinność. Im wyższy poziom, tym niedźw</w:t>
+      </w:r>
+      <w:r>
+        <w:t>iedź jest większy, wytrzymalszy i</w:t>
+      </w:r>
+      <w:r>
+        <w:t xml:space="preserve"> </w:t>
       </w:r>
       <w:r>
         <w:lastRenderedPageBreak/>
-        <w:t>silniejszy i ma ostrzejsze pazury. Starsi Sarghaddowie używają dodatkowo specjalnie dostosowanych zbroi, co sprawia że w tej formie są niemal nie do zatrzymania na polu bitwy.</w:t>
+        <w:t>silniejszy. Starsi Sarghaddowie używają dodatkowo specjalnie dostosowanych zbroi, co sprawia że w tej formie są niemal nie do zatrzymania na polu bitwy.</w:t>
       </w:r>
     </w:p>
     <w:p/>
     <w:p>
       <w:pPr>
         <w:rPr>
-          <w:sz w:val="24"/>
-          <w:szCs w:val="24"/>
+          <w:b/>
         </w:rPr>
       </w:pPr>
       <w:r>
@@ -20626,18 +20892,1746 @@
       </w:r>
     </w:p>
     <w:p>
-      <w:pPr>
-        <w:rPr>
-          <w:sz w:val="24"/>
-          <w:szCs w:val="24"/>
-        </w:rPr>
-      </w:pPr>
-      <w:r>
-        <w:tab/>
-      </w:r>
-      <w:r>
-        <w:t>TBD</w:t>
-      </w:r>
+      <w:r>
+        <w:t>Na pierwszym poziomie</w:t>
+      </w:r>
+      <w:r>
+        <w:t xml:space="preserve"> zakup Dyscypliny kosztuje [7], </w:t>
+      </w:r>
+      <w:r>
+        <w:t xml:space="preserve"> </w:t>
+      </w:r>
+      <w:r>
+        <w:t xml:space="preserve">przemiana </w:t>
+      </w:r>
+      <w:r>
+        <w:t>zużywa</w:t>
+      </w:r>
+      <w:r>
+        <w:t xml:space="preserve"> 6 BP za pierwszą minutę i 1BP za każdą kolejną. Niedźwiedź ma następujące statystyki:</w:t>
+      </w:r>
+    </w:p>
+    <w:p/>
+    <w:p>
+      <w:pPr>
+        <w:rPr>
+          <w:lang w:val="en-GB"/>
+        </w:rPr>
+      </w:pPr>
+      <w:r>
+        <w:rPr>
+          <w:lang w:val="en-GB"/>
+        </w:rPr>
+        <w:t xml:space="preserve">[25]   </w:t>
+      </w:r>
+      <w:r>
+        <w:rPr>
+          <w:lang w:val="en-GB"/>
+        </w:rPr>
+        <w:t xml:space="preserve">Str </w:t>
+      </w:r>
+      <w:r>
+        <w:rPr>
+          <w:lang w:val="en-GB"/>
+        </w:rPr>
+        <w:t>+5</w:t>
+      </w:r>
+      <w:r>
+        <w:rPr>
+          <w:lang w:val="en-GB"/>
+        </w:rPr>
+        <w:t xml:space="preserve"> (SM</w:t>
+      </w:r>
+      <w:r>
+        <w:rPr>
+          <w:lang w:val="en-GB"/>
+        </w:rPr>
+        <w:t xml:space="preserve"> -10%</w:t>
+      </w:r>
+      <w:r>
+        <w:rPr>
+          <w:lang w:val="en-GB"/>
+        </w:rPr>
+        <w:t>,</w:t>
+      </w:r>
+      <w:r>
+        <w:rPr>
+          <w:lang w:val="en-GB"/>
+        </w:rPr>
+        <w:t xml:space="preserve"> </w:t>
+      </w:r>
+      <w:r>
+        <w:rPr>
+          <w:lang w:val="en-GB"/>
+        </w:rPr>
+        <w:t>No f</w:t>
+      </w:r>
+      <w:r>
+        <w:rPr>
+          <w:lang w:val="en-GB"/>
+        </w:rPr>
+        <w:t>ine Manipulators -40%)</w:t>
+      </w:r>
+    </w:p>
+    <w:p>
+      <w:pPr>
+        <w:rPr>
+          <w:sz w:val="24"/>
+          <w:szCs w:val="24"/>
+          <w:lang w:val="en-GB"/>
+        </w:rPr>
+      </w:pPr>
+      <w:r>
+        <w:rPr>
+          <w:lang w:val="en-GB"/>
+        </w:rPr>
+        <w:t>[</w:t>
+      </w:r>
+      <w:r>
+        <w:rPr>
+          <w:lang w:val="en-GB"/>
+        </w:rPr>
+        <w:t>9</w:t>
+      </w:r>
+      <w:r>
+        <w:rPr>
+          <w:lang w:val="en-GB"/>
+        </w:rPr>
+        <w:t xml:space="preserve">]   </w:t>
+      </w:r>
+      <w:r>
+        <w:rPr>
+          <w:lang w:val="en-GB"/>
+        </w:rPr>
+        <w:t xml:space="preserve">  </w:t>
+      </w:r>
+      <w:r>
+        <w:rPr>
+          <w:lang w:val="en-GB"/>
+        </w:rPr>
+        <w:t>HP +5</w:t>
+      </w:r>
+      <w:r>
+        <w:rPr>
+          <w:lang w:val="en-GB"/>
+        </w:rPr>
+        <w:t xml:space="preserve"> (SM -</w:t>
+      </w:r>
+      <w:r>
+        <w:rPr>
+          <w:lang w:val="en-GB"/>
+        </w:rPr>
+        <w:t>1</w:t>
+      </w:r>
+      <w:r>
+        <w:rPr>
+          <w:lang w:val="en-GB"/>
+        </w:rPr>
+        <w:t>0%)</w:t>
+      </w:r>
+    </w:p>
+    <w:p>
+      <w:pPr>
+        <w:rPr>
+          <w:rFonts w:eastAsiaTheme="minorHAnsi"/>
+          <w:lang w:val="en-GB" w:eastAsia="en-US"/>
+        </w:rPr>
+      </w:pPr>
+      <w:r>
+        <w:rPr>
+          <w:lang w:val="en-GB"/>
+        </w:rPr>
+        <w:tab/>
+      </w:r>
+      <w:r>
+        <w:rPr>
+          <w:lang w:val="en-GB"/>
+        </w:rPr>
+        <w:t xml:space="preserve">[3]     </w:t>
+      </w:r>
+      <w:r>
+        <w:rPr>
+          <w:rFonts w:eastAsiaTheme="minorHAnsi"/>
+          <w:lang w:val="en-GB" w:eastAsia="en-US"/>
+        </w:rPr>
+        <w:t xml:space="preserve">Blunt Claws </w:t>
+      </w:r>
+      <w:r>
+        <w:rPr>
+          <w:rFonts w:eastAsiaTheme="minorHAnsi"/>
+          <w:lang w:val="en-GB" w:eastAsia="en-US"/>
+        </w:rPr>
+        <w:t xml:space="preserve"> (+1 </w:t>
+      </w:r>
+      <w:r>
+        <w:rPr>
+          <w:rFonts w:eastAsiaTheme="minorHAnsi"/>
+          <w:lang w:val="en-GB" w:eastAsia="en-US"/>
+        </w:rPr>
+        <w:t xml:space="preserve">damage </w:t>
+      </w:r>
+      <w:r>
+        <w:rPr>
+          <w:rFonts w:eastAsiaTheme="minorHAnsi"/>
+          <w:lang w:val="en-GB" w:eastAsia="en-US"/>
+        </w:rPr>
+        <w:t>per attack die)</w:t>
+      </w:r>
+    </w:p>
+    <w:p>
+      <w:pPr>
+        <w:rPr>
+          <w:rFonts w:eastAsiaTheme="minorHAnsi"/>
+          <w:lang w:val="en-GB" w:eastAsia="en-US"/>
+        </w:rPr>
+      </w:pPr>
+      <w:r>
+        <w:rPr>
+          <w:rFonts w:eastAsiaTheme="minorHAnsi"/>
+          <w:lang w:val="en-GB" w:eastAsia="en-US"/>
+        </w:rPr>
+        <w:t>[1]     Sharp Teeth (damage thr+1 cutting)</w:t>
+      </w:r>
+    </w:p>
+    <w:p>
+      <w:pPr>
+        <w:rPr>
+          <w:rFonts w:eastAsiaTheme="minorHAnsi"/>
+          <w:lang w:val="en-GB" w:eastAsia="en-US"/>
+        </w:rPr>
+      </w:pPr>
+      <w:r>
+        <w:rPr>
+          <w:rFonts w:eastAsiaTheme="minorHAnsi"/>
+          <w:lang w:val="en-GB" w:eastAsia="en-US"/>
+        </w:rPr>
+        <w:t xml:space="preserve">[10]   </w:t>
+      </w:r>
+      <w:r>
+        <w:rPr>
+          <w:rFonts w:eastAsiaTheme="minorHAnsi"/>
+          <w:lang w:val="en-GB" w:eastAsia="en-US"/>
+        </w:rPr>
+        <w:t xml:space="preserve">DR +2 </w:t>
+      </w:r>
+    </w:p>
+    <w:p>
+      <w:pPr>
+        <w:rPr>
+          <w:rFonts w:eastAsiaTheme="minorHAnsi"/>
+          <w:lang w:val="en-GB" w:eastAsia="en-US"/>
+        </w:rPr>
+      </w:pPr>
+      <w:r>
+        <w:rPr>
+          <w:rFonts w:eastAsiaTheme="minorHAnsi"/>
+          <w:lang w:val="en-GB" w:eastAsia="en-US"/>
+        </w:rPr>
+        <w:t xml:space="preserve">[-30]  </w:t>
+      </w:r>
+      <w:r>
+        <w:rPr>
+          <w:rFonts w:eastAsiaTheme="minorHAnsi"/>
+          <w:lang w:val="en-GB" w:eastAsia="en-US"/>
+        </w:rPr>
+        <w:t>No Fine Manipulators</w:t>
+      </w:r>
+    </w:p>
+    <w:p>
+      <w:pPr>
+        <w:rPr>
+          <w:rFonts w:eastAsiaTheme="minorHAnsi"/>
+          <w:lang w:val="en-GB" w:eastAsia="en-US"/>
+        </w:rPr>
+      </w:pPr>
+      <w:r>
+        <w:rPr>
+          <w:rFonts w:eastAsiaTheme="minorHAnsi"/>
+          <w:lang w:val="en-GB" w:eastAsia="en-US"/>
+        </w:rPr>
+        <w:t>[-5]    Semi-Upright;</w:t>
+      </w:r>
+    </w:p>
+    <w:p>
+      <w:pPr>
+        <w:rPr>
+          <w:rFonts w:eastAsiaTheme="minorHAnsi"/>
+          <w:lang w:eastAsia="en-US"/>
+        </w:rPr>
+      </w:pPr>
+      <w:r>
+        <w:rPr>
+          <w:rFonts w:eastAsiaTheme="minorHAnsi"/>
+          <w:lang w:eastAsia="en-US"/>
+        </w:rPr>
+        <w:t>[4]     Temperature Tolerance 2</w:t>
+      </w:r>
+    </w:p>
+    <w:p>
+      <w:pPr>
+        <w:rPr>
+          <w:rFonts w:eastAsiaTheme="minorHAnsi"/>
+          <w:lang w:eastAsia="en-US"/>
+        </w:rPr>
+      </w:pPr>
+    </w:p>
+    <w:p>
+      <w:pPr>
+        <w:rPr>
+          <w:sz w:val="24"/>
+          <w:szCs w:val="24"/>
+        </w:rPr>
+      </w:pPr>
+      <w:r>
+        <w:t xml:space="preserve">Na kolejnych poziomach spada startowy koszt przemiany, koszt </w:t>
+      </w:r>
+      <w:r>
+        <w:t>długość przemiany na za pojedynczy BP, bonus do siły (w tym HP), do HP (dodatkowo) oraz masa.</w:t>
+      </w:r>
+    </w:p>
+    <w:p>
+      <w:pPr>
+        <w:rPr>
+          <w:sz w:val="24"/>
+          <w:szCs w:val="24"/>
+        </w:rPr>
+      </w:pPr>
+    </w:p>
+    <w:tbl>
+      <w:tblPr>
+        <w:tblStyle w:val="Tabela-Siatka"/>
+        <w:tblW w:w="5000" w:type="pct"/>
+        <w:tblLook w:val="04A0"/>
+      </w:tblPr>
+      <w:tblGrid>
+        <w:gridCol w:w="1285"/>
+        <w:gridCol w:w="1096"/>
+        <w:gridCol w:w="1414"/>
+        <w:gridCol w:w="1523"/>
+        <w:gridCol w:w="1343"/>
+        <w:gridCol w:w="1343"/>
+        <w:gridCol w:w="1284"/>
+      </w:tblGrid>
+      <w:tr>
+        <w:tc>
+          <w:tcPr>
+            <w:tcW w:w="692" w:type="pct"/>
+          </w:tcPr>
+          <w:p>
+            <w:pPr>
+              <w:rPr>
+                <w:rFonts w:eastAsiaTheme="minorHAnsi"/>
+                <w:lang w:eastAsia="en-US"/>
+              </w:rPr>
+            </w:pPr>
+            <w:r>
+              <w:rPr>
+                <w:rFonts w:eastAsiaTheme="minorHAnsi"/>
+                <w:lang w:eastAsia="en-US"/>
+              </w:rPr>
+              <w:t>poziom</w:t>
+            </w:r>
+          </w:p>
+        </w:tc>
+        <w:tc>
+          <w:tcPr>
+            <w:tcW w:w="590" w:type="pct"/>
+          </w:tcPr>
+          <w:p>
+            <w:pPr>
+              <w:rPr>
+                <w:rFonts w:eastAsiaTheme="minorHAnsi"/>
+                <w:lang w:eastAsia="en-US"/>
+              </w:rPr>
+            </w:pPr>
+            <w:r>
+              <w:rPr>
+                <w:rFonts w:eastAsiaTheme="minorHAnsi"/>
+                <w:lang w:eastAsia="en-US"/>
+              </w:rPr>
+              <w:t>koszt</w:t>
+            </w:r>
+          </w:p>
+        </w:tc>
+        <w:tc>
+          <w:tcPr>
+            <w:tcW w:w="761" w:type="pct"/>
+          </w:tcPr>
+          <w:p>
+            <w:pPr>
+              <w:rPr>
+                <w:rFonts w:eastAsiaTheme="minorHAnsi"/>
+                <w:lang w:eastAsia="en-US"/>
+              </w:rPr>
+            </w:pPr>
+            <w:r>
+              <w:rPr>
+                <w:rFonts w:eastAsiaTheme="minorHAnsi"/>
+                <w:lang w:eastAsia="en-US"/>
+              </w:rPr>
+              <w:t>start</w:t>
+            </w:r>
+          </w:p>
+        </w:tc>
+        <w:tc>
+          <w:tcPr>
+            <w:tcW w:w="820" w:type="pct"/>
+          </w:tcPr>
+          <w:p>
+            <w:pPr>
+              <w:rPr>
+                <w:rFonts w:eastAsiaTheme="minorHAnsi"/>
+                <w:lang w:eastAsia="en-US"/>
+              </w:rPr>
+            </w:pPr>
+            <w:r>
+              <w:rPr>
+                <w:rFonts w:eastAsiaTheme="minorHAnsi"/>
+                <w:lang w:eastAsia="en-US"/>
+              </w:rPr>
+              <w:t xml:space="preserve">per </w:t>
+            </w:r>
+            <w:r>
+              <w:rPr>
+                <w:rFonts w:eastAsiaTheme="minorHAnsi"/>
+                <w:lang w:eastAsia="en-US"/>
+              </w:rPr>
+              <w:t>1 BP</w:t>
+            </w:r>
+          </w:p>
+        </w:tc>
+        <w:tc>
+          <w:tcPr>
+            <w:tcW w:w="723" w:type="pct"/>
+          </w:tcPr>
+          <w:p>
+            <w:pPr>
+              <w:rPr>
+                <w:rFonts w:eastAsiaTheme="minorHAnsi"/>
+                <w:lang w:eastAsia="en-US"/>
+              </w:rPr>
+            </w:pPr>
+            <w:r>
+              <w:rPr>
+                <w:rFonts w:eastAsiaTheme="minorHAnsi"/>
+                <w:lang w:eastAsia="en-US"/>
+              </w:rPr>
+              <w:t>+ST</w:t>
+            </w:r>
+          </w:p>
+        </w:tc>
+        <w:tc>
+          <w:tcPr>
+            <w:tcW w:w="723" w:type="pct"/>
+          </w:tcPr>
+          <w:p>
+            <w:pPr>
+              <w:rPr>
+                <w:rFonts w:eastAsiaTheme="minorHAnsi"/>
+                <w:lang w:eastAsia="en-US"/>
+              </w:rPr>
+            </w:pPr>
+            <w:r>
+              <w:rPr>
+                <w:rFonts w:eastAsiaTheme="minorHAnsi"/>
+                <w:lang w:eastAsia="en-US"/>
+              </w:rPr>
+              <w:t>+HP</w:t>
+            </w:r>
+          </w:p>
+        </w:tc>
+        <w:tc>
+          <w:tcPr>
+            <w:tcW w:w="691" w:type="pct"/>
+          </w:tcPr>
+          <w:p>
+            <w:pPr>
+              <w:rPr>
+                <w:rFonts w:eastAsiaTheme="minorHAnsi"/>
+                <w:lang w:eastAsia="en-US"/>
+              </w:rPr>
+            </w:pPr>
+            <w:r>
+              <w:rPr>
+                <w:rFonts w:eastAsiaTheme="minorHAnsi"/>
+                <w:lang w:eastAsia="en-US"/>
+              </w:rPr>
+              <w:t>+masa</w:t>
+            </w:r>
+          </w:p>
+        </w:tc>
+      </w:tr>
+      <w:tr>
+        <w:tc>
+          <w:tcPr>
+            <w:tcW w:w="692" w:type="pct"/>
+          </w:tcPr>
+          <w:p>
+            <w:pPr>
+              <w:rPr>
+                <w:rFonts w:eastAsiaTheme="minorHAnsi"/>
+                <w:lang w:eastAsia="en-US"/>
+              </w:rPr>
+            </w:pPr>
+            <w:r>
+              <w:rPr>
+                <w:rFonts w:eastAsiaTheme="minorHAnsi"/>
+                <w:lang w:eastAsia="en-US"/>
+              </w:rPr>
+              <w:t>1</w:t>
+            </w:r>
+          </w:p>
+        </w:tc>
+        <w:tc>
+          <w:tcPr>
+            <w:tcW w:w="590" w:type="pct"/>
+          </w:tcPr>
+          <w:p>
+            <w:pPr>
+              <w:rPr>
+                <w:rFonts w:eastAsiaTheme="minorHAnsi"/>
+                <w:lang w:eastAsia="en-US"/>
+              </w:rPr>
+            </w:pPr>
+            <w:r>
+              <w:rPr>
+                <w:rFonts w:eastAsiaTheme="minorHAnsi"/>
+                <w:lang w:eastAsia="en-US"/>
+              </w:rPr>
+              <w:t>[7]</w:t>
+            </w:r>
+          </w:p>
+        </w:tc>
+        <w:tc>
+          <w:tcPr>
+            <w:tcW w:w="761" w:type="pct"/>
+          </w:tcPr>
+          <w:p>
+            <w:pPr>
+              <w:rPr>
+                <w:rFonts w:eastAsiaTheme="minorHAnsi"/>
+                <w:lang w:eastAsia="en-US"/>
+              </w:rPr>
+            </w:pPr>
+            <w:r>
+              <w:rPr>
+                <w:rFonts w:eastAsiaTheme="minorHAnsi"/>
+                <w:lang w:eastAsia="en-US"/>
+              </w:rPr>
+              <w:t>6 BP</w:t>
+            </w:r>
+          </w:p>
+        </w:tc>
+        <w:tc>
+          <w:tcPr>
+            <w:tcW w:w="820" w:type="pct"/>
+          </w:tcPr>
+          <w:p>
+            <w:pPr>
+              <w:rPr>
+                <w:rFonts w:eastAsiaTheme="minorHAnsi"/>
+                <w:lang w:eastAsia="en-US"/>
+              </w:rPr>
+            </w:pPr>
+            <w:r>
+              <w:rPr>
+                <w:rFonts w:eastAsiaTheme="minorHAnsi"/>
+                <w:lang w:eastAsia="en-US"/>
+              </w:rPr>
+              <w:t>1</w:t>
+            </w:r>
+            <w:r>
+              <w:rPr>
+                <w:rFonts w:eastAsiaTheme="minorHAnsi"/>
+                <w:lang w:eastAsia="en-US"/>
+              </w:rPr>
+              <w:t xml:space="preserve"> min</w:t>
+            </w:r>
+          </w:p>
+        </w:tc>
+        <w:tc>
+          <w:tcPr>
+            <w:tcW w:w="723" w:type="pct"/>
+          </w:tcPr>
+          <w:p>
+            <w:pPr>
+              <w:rPr>
+                <w:rFonts w:eastAsiaTheme="minorHAnsi"/>
+                <w:lang w:eastAsia="en-US"/>
+              </w:rPr>
+            </w:pPr>
+            <w:r>
+              <w:rPr>
+                <w:rFonts w:eastAsiaTheme="minorHAnsi"/>
+                <w:lang w:eastAsia="en-US"/>
+              </w:rPr>
+              <w:t>5</w:t>
+            </w:r>
+          </w:p>
+        </w:tc>
+        <w:tc>
+          <w:tcPr>
+            <w:tcW w:w="723" w:type="pct"/>
+          </w:tcPr>
+          <w:p>
+            <w:pPr>
+              <w:rPr>
+                <w:rFonts w:eastAsiaTheme="minorHAnsi"/>
+                <w:lang w:eastAsia="en-US"/>
+              </w:rPr>
+            </w:pPr>
+            <w:r>
+              <w:rPr>
+                <w:rFonts w:eastAsiaTheme="minorHAnsi"/>
+                <w:lang w:eastAsia="en-US"/>
+              </w:rPr>
+              <w:t>5</w:t>
+            </w:r>
+          </w:p>
+        </w:tc>
+        <w:tc>
+          <w:tcPr>
+            <w:tcW w:w="691" w:type="pct"/>
+          </w:tcPr>
+          <w:p>
+            <w:pPr>
+              <w:rPr>
+                <w:rFonts w:eastAsiaTheme="minorHAnsi"/>
+                <w:lang w:eastAsia="en-US"/>
+              </w:rPr>
+            </w:pPr>
+            <w:r>
+              <w:rPr>
+                <w:rFonts w:eastAsiaTheme="minorHAnsi"/>
+                <w:lang w:eastAsia="en-US"/>
+              </w:rPr>
+              <w:t>200 kg</w:t>
+            </w:r>
+          </w:p>
+        </w:tc>
+      </w:tr>
+      <w:tr>
+        <w:tc>
+          <w:tcPr>
+            <w:tcW w:w="692" w:type="pct"/>
+            <w:tcBorders>
+              <w:top w:val="single" w:sz="4" w:space="0" w:color="auto"/>
+            </w:tcBorders>
+          </w:tcPr>
+          <w:p>
+            <w:pPr>
+              <w:rPr>
+                <w:rFonts w:eastAsiaTheme="minorHAnsi"/>
+                <w:lang w:eastAsia="en-US"/>
+              </w:rPr>
+            </w:pPr>
+            <w:r>
+              <w:rPr>
+                <w:rFonts w:eastAsiaTheme="minorHAnsi"/>
+                <w:lang w:eastAsia="en-US"/>
+              </w:rPr>
+              <w:t>2</w:t>
+            </w:r>
+          </w:p>
+        </w:tc>
+        <w:tc>
+          <w:tcPr>
+            <w:tcW w:w="590" w:type="pct"/>
+          </w:tcPr>
+          <w:p>
+            <w:pPr>
+              <w:rPr>
+                <w:rFonts w:eastAsiaTheme="minorHAnsi"/>
+                <w:lang w:eastAsia="en-US"/>
+              </w:rPr>
+            </w:pPr>
+            <w:r>
+              <w:rPr>
+                <w:rFonts w:eastAsiaTheme="minorHAnsi"/>
+                <w:lang w:eastAsia="en-US"/>
+              </w:rPr>
+              <w:t>[14]</w:t>
+            </w:r>
+          </w:p>
+        </w:tc>
+        <w:tc>
+          <w:tcPr>
+            <w:tcW w:w="761" w:type="pct"/>
+          </w:tcPr>
+          <w:p>
+            <w:pPr>
+              <w:rPr>
+                <w:rFonts w:eastAsiaTheme="minorHAnsi"/>
+                <w:lang w:eastAsia="en-US"/>
+              </w:rPr>
+            </w:pPr>
+            <w:r>
+              <w:rPr>
+                <w:rFonts w:eastAsiaTheme="minorHAnsi"/>
+                <w:lang w:eastAsia="en-US"/>
+              </w:rPr>
+              <w:t>5 BP</w:t>
+            </w:r>
+          </w:p>
+        </w:tc>
+        <w:tc>
+          <w:tcPr>
+            <w:tcW w:w="820" w:type="pct"/>
+          </w:tcPr>
+          <w:p>
+            <w:pPr>
+              <w:rPr>
+                <w:rFonts w:eastAsiaTheme="minorHAnsi"/>
+                <w:lang w:eastAsia="en-US"/>
+              </w:rPr>
+            </w:pPr>
+            <w:r>
+              <w:rPr>
+                <w:rFonts w:eastAsiaTheme="minorHAnsi"/>
+                <w:lang w:eastAsia="en-US"/>
+              </w:rPr>
+              <w:t>2</w:t>
+            </w:r>
+            <w:r>
+              <w:rPr>
+                <w:rFonts w:eastAsiaTheme="minorHAnsi"/>
+                <w:lang w:eastAsia="en-US"/>
+              </w:rPr>
+              <w:t xml:space="preserve"> min</w:t>
+            </w:r>
+          </w:p>
+        </w:tc>
+        <w:tc>
+          <w:tcPr>
+            <w:tcW w:w="723" w:type="pct"/>
+          </w:tcPr>
+          <w:p>
+            <w:pPr>
+              <w:rPr>
+                <w:rFonts w:eastAsiaTheme="minorHAnsi"/>
+                <w:lang w:eastAsia="en-US"/>
+              </w:rPr>
+            </w:pPr>
+            <w:r>
+              <w:rPr>
+                <w:rFonts w:eastAsiaTheme="minorHAnsi"/>
+                <w:lang w:eastAsia="en-US"/>
+              </w:rPr>
+              <w:t>7</w:t>
+            </w:r>
+          </w:p>
+        </w:tc>
+        <w:tc>
+          <w:tcPr>
+            <w:tcW w:w="723" w:type="pct"/>
+          </w:tcPr>
+          <w:p>
+            <w:pPr>
+              <w:rPr>
+                <w:rFonts w:eastAsiaTheme="minorHAnsi"/>
+                <w:lang w:eastAsia="en-US"/>
+              </w:rPr>
+            </w:pPr>
+            <w:r>
+              <w:rPr>
+                <w:rFonts w:eastAsiaTheme="minorHAnsi"/>
+                <w:lang w:eastAsia="en-US"/>
+              </w:rPr>
+              <w:t>7</w:t>
+            </w:r>
+          </w:p>
+        </w:tc>
+        <w:tc>
+          <w:tcPr>
+            <w:tcW w:w="691" w:type="pct"/>
+          </w:tcPr>
+          <w:p>
+            <w:pPr>
+              <w:rPr>
+                <w:rFonts w:eastAsiaTheme="minorHAnsi"/>
+                <w:lang w:eastAsia="en-US"/>
+              </w:rPr>
+            </w:pPr>
+            <w:r>
+              <w:rPr>
+                <w:rFonts w:eastAsiaTheme="minorHAnsi"/>
+                <w:lang w:eastAsia="en-US"/>
+              </w:rPr>
+              <w:t>300 kg</w:t>
+            </w:r>
+          </w:p>
+        </w:tc>
+      </w:tr>
+      <w:tr>
+        <w:tc>
+          <w:tcPr>
+            <w:tcW w:w="692" w:type="pct"/>
+          </w:tcPr>
+          <w:p>
+            <w:pPr>
+              <w:rPr>
+                <w:rFonts w:eastAsiaTheme="minorHAnsi"/>
+                <w:lang w:eastAsia="en-US"/>
+              </w:rPr>
+            </w:pPr>
+            <w:r>
+              <w:rPr>
+                <w:rFonts w:eastAsiaTheme="minorHAnsi"/>
+                <w:lang w:eastAsia="en-US"/>
+              </w:rPr>
+              <w:t>3</w:t>
+            </w:r>
+          </w:p>
+        </w:tc>
+        <w:tc>
+          <w:tcPr>
+            <w:tcW w:w="590" w:type="pct"/>
+          </w:tcPr>
+          <w:p>
+            <w:pPr>
+              <w:rPr>
+                <w:rFonts w:eastAsiaTheme="minorHAnsi"/>
+                <w:lang w:eastAsia="en-US"/>
+              </w:rPr>
+            </w:pPr>
+            <w:r>
+              <w:rPr>
+                <w:rFonts w:eastAsiaTheme="minorHAnsi"/>
+                <w:lang w:eastAsia="en-US"/>
+              </w:rPr>
+              <w:t>[21]</w:t>
+            </w:r>
+          </w:p>
+        </w:tc>
+        <w:tc>
+          <w:tcPr>
+            <w:tcW w:w="761" w:type="pct"/>
+          </w:tcPr>
+          <w:p>
+            <w:pPr>
+              <w:rPr>
+                <w:rFonts w:eastAsiaTheme="minorHAnsi"/>
+                <w:lang w:eastAsia="en-US"/>
+              </w:rPr>
+            </w:pPr>
+            <w:r>
+              <w:rPr>
+                <w:rFonts w:eastAsiaTheme="minorHAnsi"/>
+                <w:lang w:eastAsia="en-US"/>
+              </w:rPr>
+              <w:t>4 BP</w:t>
+            </w:r>
+          </w:p>
+        </w:tc>
+        <w:tc>
+          <w:tcPr>
+            <w:tcW w:w="820" w:type="pct"/>
+          </w:tcPr>
+          <w:p>
+            <w:pPr>
+              <w:rPr>
+                <w:rFonts w:eastAsiaTheme="minorHAnsi"/>
+                <w:lang w:eastAsia="en-US"/>
+              </w:rPr>
+            </w:pPr>
+            <w:r>
+              <w:rPr>
+                <w:rFonts w:eastAsiaTheme="minorHAnsi"/>
+                <w:lang w:eastAsia="en-US"/>
+              </w:rPr>
+              <w:t>3</w:t>
+            </w:r>
+            <w:r>
+              <w:rPr>
+                <w:rFonts w:eastAsiaTheme="minorHAnsi"/>
+                <w:lang w:eastAsia="en-US"/>
+              </w:rPr>
+              <w:t xml:space="preserve"> min</w:t>
+            </w:r>
+          </w:p>
+        </w:tc>
+        <w:tc>
+          <w:tcPr>
+            <w:tcW w:w="723" w:type="pct"/>
+          </w:tcPr>
+          <w:p>
+            <w:pPr>
+              <w:rPr>
+                <w:rFonts w:eastAsiaTheme="minorHAnsi"/>
+                <w:lang w:eastAsia="en-US"/>
+              </w:rPr>
+            </w:pPr>
+            <w:r>
+              <w:rPr>
+                <w:rFonts w:eastAsiaTheme="minorHAnsi"/>
+                <w:lang w:eastAsia="en-US"/>
+              </w:rPr>
+              <w:t>9</w:t>
+            </w:r>
+          </w:p>
+        </w:tc>
+        <w:tc>
+          <w:tcPr>
+            <w:tcW w:w="723" w:type="pct"/>
+          </w:tcPr>
+          <w:p>
+            <w:pPr>
+              <w:rPr>
+                <w:rFonts w:eastAsiaTheme="minorHAnsi"/>
+                <w:lang w:eastAsia="en-US"/>
+              </w:rPr>
+            </w:pPr>
+            <w:r>
+              <w:rPr>
+                <w:rFonts w:eastAsiaTheme="minorHAnsi"/>
+                <w:lang w:eastAsia="en-US"/>
+              </w:rPr>
+              <w:t>9</w:t>
+            </w:r>
+          </w:p>
+        </w:tc>
+        <w:tc>
+          <w:tcPr>
+            <w:tcW w:w="691" w:type="pct"/>
+          </w:tcPr>
+          <w:p>
+            <w:pPr>
+              <w:rPr>
+                <w:rFonts w:eastAsiaTheme="minorHAnsi"/>
+                <w:lang w:eastAsia="en-US"/>
+              </w:rPr>
+            </w:pPr>
+            <w:r>
+              <w:rPr>
+                <w:rFonts w:eastAsiaTheme="minorHAnsi"/>
+                <w:lang w:eastAsia="en-US"/>
+              </w:rPr>
+              <w:t>400 kg</w:t>
+            </w:r>
+          </w:p>
+        </w:tc>
+      </w:tr>
+      <w:tr>
+        <w:tc>
+          <w:tcPr>
+            <w:tcW w:w="692" w:type="pct"/>
+          </w:tcPr>
+          <w:p>
+            <w:pPr>
+              <w:rPr>
+                <w:rFonts w:eastAsiaTheme="minorHAnsi"/>
+                <w:lang w:eastAsia="en-US"/>
+              </w:rPr>
+            </w:pPr>
+            <w:r>
+              <w:rPr>
+                <w:rFonts w:eastAsiaTheme="minorHAnsi"/>
+                <w:lang w:eastAsia="en-US"/>
+              </w:rPr>
+              <w:t>4</w:t>
+            </w:r>
+          </w:p>
+        </w:tc>
+        <w:tc>
+          <w:tcPr>
+            <w:tcW w:w="590" w:type="pct"/>
+          </w:tcPr>
+          <w:p>
+            <w:pPr>
+              <w:rPr>
+                <w:rFonts w:eastAsiaTheme="minorHAnsi"/>
+                <w:lang w:eastAsia="en-US"/>
+              </w:rPr>
+            </w:pPr>
+            <w:r>
+              <w:rPr>
+                <w:rFonts w:eastAsiaTheme="minorHAnsi"/>
+                <w:lang w:eastAsia="en-US"/>
+              </w:rPr>
+              <w:t>[28]</w:t>
+            </w:r>
+          </w:p>
+        </w:tc>
+        <w:tc>
+          <w:tcPr>
+            <w:tcW w:w="761" w:type="pct"/>
+          </w:tcPr>
+          <w:p>
+            <w:pPr>
+              <w:rPr>
+                <w:rFonts w:eastAsiaTheme="minorHAnsi"/>
+                <w:lang w:eastAsia="en-US"/>
+              </w:rPr>
+            </w:pPr>
+            <w:r>
+              <w:rPr>
+                <w:rFonts w:eastAsiaTheme="minorHAnsi"/>
+                <w:lang w:eastAsia="en-US"/>
+              </w:rPr>
+              <w:t>4</w:t>
+            </w:r>
+            <w:r>
+              <w:rPr>
+                <w:rFonts w:eastAsiaTheme="minorHAnsi"/>
+                <w:lang w:eastAsia="en-US"/>
+              </w:rPr>
+              <w:t xml:space="preserve"> BP</w:t>
+            </w:r>
+          </w:p>
+        </w:tc>
+        <w:tc>
+          <w:tcPr>
+            <w:tcW w:w="820" w:type="pct"/>
+          </w:tcPr>
+          <w:p>
+            <w:pPr>
+              <w:rPr>
+                <w:rFonts w:eastAsiaTheme="minorHAnsi"/>
+                <w:lang w:eastAsia="en-US"/>
+              </w:rPr>
+            </w:pPr>
+            <w:r>
+              <w:rPr>
+                <w:rFonts w:eastAsiaTheme="minorHAnsi"/>
+                <w:lang w:eastAsia="en-US"/>
+              </w:rPr>
+              <w:t>4</w:t>
+            </w:r>
+            <w:r>
+              <w:rPr>
+                <w:rFonts w:eastAsiaTheme="minorHAnsi"/>
+                <w:lang w:eastAsia="en-US"/>
+              </w:rPr>
+              <w:t xml:space="preserve"> min</w:t>
+            </w:r>
+          </w:p>
+        </w:tc>
+        <w:tc>
+          <w:tcPr>
+            <w:tcW w:w="723" w:type="pct"/>
+          </w:tcPr>
+          <w:p>
+            <w:pPr>
+              <w:rPr>
+                <w:rFonts w:eastAsiaTheme="minorHAnsi"/>
+                <w:lang w:eastAsia="en-US"/>
+              </w:rPr>
+            </w:pPr>
+            <w:r>
+              <w:rPr>
+                <w:rFonts w:eastAsiaTheme="minorHAnsi"/>
+                <w:lang w:eastAsia="en-US"/>
+              </w:rPr>
+              <w:t>11</w:t>
+            </w:r>
+          </w:p>
+        </w:tc>
+        <w:tc>
+          <w:tcPr>
+            <w:tcW w:w="723" w:type="pct"/>
+          </w:tcPr>
+          <w:p>
+            <w:pPr>
+              <w:rPr>
+                <w:rFonts w:eastAsiaTheme="minorHAnsi"/>
+                <w:lang w:eastAsia="en-US"/>
+              </w:rPr>
+            </w:pPr>
+            <w:r>
+              <w:rPr>
+                <w:rFonts w:eastAsiaTheme="minorHAnsi"/>
+                <w:lang w:eastAsia="en-US"/>
+              </w:rPr>
+              <w:t>11</w:t>
+            </w:r>
+          </w:p>
+        </w:tc>
+        <w:tc>
+          <w:tcPr>
+            <w:tcW w:w="691" w:type="pct"/>
+          </w:tcPr>
+          <w:p>
+            <w:pPr>
+              <w:rPr>
+                <w:rFonts w:eastAsiaTheme="minorHAnsi"/>
+                <w:lang w:eastAsia="en-US"/>
+              </w:rPr>
+            </w:pPr>
+            <w:r>
+              <w:rPr>
+                <w:rFonts w:eastAsiaTheme="minorHAnsi"/>
+                <w:lang w:eastAsia="en-US"/>
+              </w:rPr>
+              <w:t>500 kg</w:t>
+            </w:r>
+          </w:p>
+        </w:tc>
+      </w:tr>
+      <w:tr>
+        <w:tc>
+          <w:tcPr>
+            <w:tcW w:w="692" w:type="pct"/>
+          </w:tcPr>
+          <w:p>
+            <w:pPr>
+              <w:rPr>
+                <w:rFonts w:eastAsiaTheme="minorHAnsi"/>
+                <w:lang w:eastAsia="en-US"/>
+              </w:rPr>
+            </w:pPr>
+            <w:r>
+              <w:rPr>
+                <w:rFonts w:eastAsiaTheme="minorHAnsi"/>
+                <w:lang w:eastAsia="en-US"/>
+              </w:rPr>
+              <w:t>5</w:t>
+            </w:r>
+          </w:p>
+        </w:tc>
+        <w:tc>
+          <w:tcPr>
+            <w:tcW w:w="590" w:type="pct"/>
+          </w:tcPr>
+          <w:p>
+            <w:pPr>
+              <w:rPr>
+                <w:rFonts w:eastAsiaTheme="minorHAnsi"/>
+                <w:lang w:eastAsia="en-US"/>
+              </w:rPr>
+            </w:pPr>
+            <w:r>
+              <w:rPr>
+                <w:rFonts w:eastAsiaTheme="minorHAnsi"/>
+                <w:lang w:eastAsia="en-US"/>
+              </w:rPr>
+              <w:t>[35]</w:t>
+            </w:r>
+          </w:p>
+        </w:tc>
+        <w:tc>
+          <w:tcPr>
+            <w:tcW w:w="761" w:type="pct"/>
+          </w:tcPr>
+          <w:p>
+            <w:pPr>
+              <w:rPr>
+                <w:rFonts w:eastAsiaTheme="minorHAnsi"/>
+                <w:lang w:eastAsia="en-US"/>
+              </w:rPr>
+            </w:pPr>
+            <w:r>
+              <w:rPr>
+                <w:rFonts w:eastAsiaTheme="minorHAnsi"/>
+                <w:lang w:eastAsia="en-US"/>
+              </w:rPr>
+              <w:t>3</w:t>
+            </w:r>
+            <w:r>
+              <w:rPr>
+                <w:rFonts w:eastAsiaTheme="minorHAnsi"/>
+                <w:lang w:eastAsia="en-US"/>
+              </w:rPr>
+              <w:t xml:space="preserve"> BP</w:t>
+            </w:r>
+          </w:p>
+        </w:tc>
+        <w:tc>
+          <w:tcPr>
+            <w:tcW w:w="820" w:type="pct"/>
+          </w:tcPr>
+          <w:p>
+            <w:pPr>
+              <w:rPr>
+                <w:rFonts w:eastAsiaTheme="minorHAnsi"/>
+                <w:lang w:eastAsia="en-US"/>
+              </w:rPr>
+            </w:pPr>
+            <w:r>
+              <w:rPr>
+                <w:rFonts w:eastAsiaTheme="minorHAnsi"/>
+                <w:lang w:eastAsia="en-US"/>
+              </w:rPr>
+              <w:t>6</w:t>
+            </w:r>
+            <w:r>
+              <w:rPr>
+                <w:rFonts w:eastAsiaTheme="minorHAnsi"/>
+                <w:lang w:eastAsia="en-US"/>
+              </w:rPr>
+              <w:t xml:space="preserve"> min</w:t>
+            </w:r>
+          </w:p>
+        </w:tc>
+        <w:tc>
+          <w:tcPr>
+            <w:tcW w:w="723" w:type="pct"/>
+          </w:tcPr>
+          <w:p>
+            <w:pPr>
+              <w:rPr>
+                <w:rFonts w:eastAsiaTheme="minorHAnsi"/>
+                <w:lang w:eastAsia="en-US"/>
+              </w:rPr>
+            </w:pPr>
+            <w:r>
+              <w:rPr>
+                <w:rFonts w:eastAsiaTheme="minorHAnsi"/>
+                <w:lang w:eastAsia="en-US"/>
+              </w:rPr>
+              <w:t>13</w:t>
+            </w:r>
+          </w:p>
+        </w:tc>
+        <w:tc>
+          <w:tcPr>
+            <w:tcW w:w="723" w:type="pct"/>
+          </w:tcPr>
+          <w:p>
+            <w:pPr>
+              <w:rPr>
+                <w:rFonts w:eastAsiaTheme="minorHAnsi"/>
+                <w:lang w:eastAsia="en-US"/>
+              </w:rPr>
+            </w:pPr>
+            <w:r>
+              <w:rPr>
+                <w:rFonts w:eastAsiaTheme="minorHAnsi"/>
+                <w:lang w:eastAsia="en-US"/>
+              </w:rPr>
+              <w:t>13</w:t>
+            </w:r>
+          </w:p>
+        </w:tc>
+        <w:tc>
+          <w:tcPr>
+            <w:tcW w:w="691" w:type="pct"/>
+          </w:tcPr>
+          <w:p>
+            <w:pPr>
+              <w:rPr>
+                <w:rFonts w:eastAsiaTheme="minorHAnsi"/>
+                <w:lang w:eastAsia="en-US"/>
+              </w:rPr>
+            </w:pPr>
+            <w:r>
+              <w:rPr>
+                <w:rFonts w:eastAsiaTheme="minorHAnsi"/>
+                <w:lang w:eastAsia="en-US"/>
+              </w:rPr>
+              <w:t>600 kg</w:t>
+            </w:r>
+          </w:p>
+        </w:tc>
+      </w:tr>
+      <w:tr>
+        <w:tc>
+          <w:tcPr>
+            <w:tcW w:w="692" w:type="pct"/>
+          </w:tcPr>
+          <w:p>
+            <w:pPr>
+              <w:rPr>
+                <w:rFonts w:eastAsiaTheme="minorHAnsi"/>
+                <w:lang w:eastAsia="en-US"/>
+              </w:rPr>
+            </w:pPr>
+            <w:r>
+              <w:rPr>
+                <w:rFonts w:eastAsiaTheme="minorHAnsi"/>
+                <w:lang w:eastAsia="en-US"/>
+              </w:rPr>
+              <w:t>6</w:t>
+            </w:r>
+          </w:p>
+        </w:tc>
+        <w:tc>
+          <w:tcPr>
+            <w:tcW w:w="590" w:type="pct"/>
+          </w:tcPr>
+          <w:p>
+            <w:pPr>
+              <w:rPr>
+                <w:rFonts w:eastAsiaTheme="minorHAnsi"/>
+                <w:lang w:eastAsia="en-US"/>
+              </w:rPr>
+            </w:pPr>
+            <w:r>
+              <w:rPr>
+                <w:rFonts w:eastAsiaTheme="minorHAnsi"/>
+                <w:lang w:eastAsia="en-US"/>
+              </w:rPr>
+              <w:t>[42]</w:t>
+            </w:r>
+          </w:p>
+        </w:tc>
+        <w:tc>
+          <w:tcPr>
+            <w:tcW w:w="761" w:type="pct"/>
+          </w:tcPr>
+          <w:p>
+            <w:pPr>
+              <w:rPr>
+                <w:rFonts w:eastAsiaTheme="minorHAnsi"/>
+                <w:lang w:eastAsia="en-US"/>
+              </w:rPr>
+            </w:pPr>
+            <w:r>
+              <w:rPr>
+                <w:rFonts w:eastAsiaTheme="minorHAnsi"/>
+                <w:lang w:eastAsia="en-US"/>
+              </w:rPr>
+              <w:t>3</w:t>
+            </w:r>
+            <w:r>
+              <w:rPr>
+                <w:rFonts w:eastAsiaTheme="minorHAnsi"/>
+                <w:lang w:eastAsia="en-US"/>
+              </w:rPr>
+              <w:t xml:space="preserve"> BP</w:t>
+            </w:r>
+          </w:p>
+        </w:tc>
+        <w:tc>
+          <w:tcPr>
+            <w:tcW w:w="820" w:type="pct"/>
+          </w:tcPr>
+          <w:p>
+            <w:pPr>
+              <w:rPr>
+                <w:rFonts w:eastAsiaTheme="minorHAnsi"/>
+                <w:lang w:eastAsia="en-US"/>
+              </w:rPr>
+            </w:pPr>
+            <w:r>
+              <w:rPr>
+                <w:rFonts w:eastAsiaTheme="minorHAnsi"/>
+                <w:lang w:eastAsia="en-US"/>
+              </w:rPr>
+              <w:t>8</w:t>
+            </w:r>
+            <w:r>
+              <w:rPr>
+                <w:rFonts w:eastAsiaTheme="minorHAnsi"/>
+                <w:lang w:eastAsia="en-US"/>
+              </w:rPr>
+              <w:t xml:space="preserve"> min</w:t>
+            </w:r>
+          </w:p>
+        </w:tc>
+        <w:tc>
+          <w:tcPr>
+            <w:tcW w:w="723" w:type="pct"/>
+          </w:tcPr>
+          <w:p>
+            <w:pPr>
+              <w:rPr>
+                <w:rFonts w:eastAsiaTheme="minorHAnsi"/>
+                <w:lang w:eastAsia="en-US"/>
+              </w:rPr>
+            </w:pPr>
+            <w:r>
+              <w:rPr>
+                <w:rFonts w:eastAsiaTheme="minorHAnsi"/>
+                <w:lang w:eastAsia="en-US"/>
+              </w:rPr>
+              <w:t>15</w:t>
+            </w:r>
+          </w:p>
+        </w:tc>
+        <w:tc>
+          <w:tcPr>
+            <w:tcW w:w="723" w:type="pct"/>
+          </w:tcPr>
+          <w:p>
+            <w:pPr>
+              <w:rPr>
+                <w:rFonts w:eastAsiaTheme="minorHAnsi"/>
+                <w:lang w:eastAsia="en-US"/>
+              </w:rPr>
+            </w:pPr>
+            <w:r>
+              <w:rPr>
+                <w:rFonts w:eastAsiaTheme="minorHAnsi"/>
+                <w:lang w:eastAsia="en-US"/>
+              </w:rPr>
+              <w:t>15</w:t>
+            </w:r>
+          </w:p>
+        </w:tc>
+        <w:tc>
+          <w:tcPr>
+            <w:tcW w:w="691" w:type="pct"/>
+          </w:tcPr>
+          <w:p>
+            <w:pPr>
+              <w:rPr>
+                <w:rFonts w:eastAsiaTheme="minorHAnsi"/>
+                <w:lang w:eastAsia="en-US"/>
+              </w:rPr>
+            </w:pPr>
+            <w:r>
+              <w:rPr>
+                <w:rFonts w:eastAsiaTheme="minorHAnsi"/>
+                <w:lang w:eastAsia="en-US"/>
+              </w:rPr>
+              <w:t>700 kg</w:t>
+            </w:r>
+          </w:p>
+        </w:tc>
+      </w:tr>
+      <w:tr>
+        <w:tc>
+          <w:tcPr>
+            <w:tcW w:w="692" w:type="pct"/>
+          </w:tcPr>
+          <w:p>
+            <w:pPr>
+              <w:rPr>
+                <w:rFonts w:eastAsiaTheme="minorHAnsi"/>
+                <w:lang w:eastAsia="en-US"/>
+              </w:rPr>
+            </w:pPr>
+            <w:r>
+              <w:rPr>
+                <w:rFonts w:eastAsiaTheme="minorHAnsi"/>
+                <w:lang w:eastAsia="en-US"/>
+              </w:rPr>
+              <w:t>7</w:t>
+            </w:r>
+          </w:p>
+        </w:tc>
+        <w:tc>
+          <w:tcPr>
+            <w:tcW w:w="590" w:type="pct"/>
+          </w:tcPr>
+          <w:p>
+            <w:pPr>
+              <w:rPr>
+                <w:rFonts w:eastAsiaTheme="minorHAnsi"/>
+                <w:lang w:eastAsia="en-US"/>
+              </w:rPr>
+            </w:pPr>
+            <w:r>
+              <w:rPr>
+                <w:rFonts w:eastAsiaTheme="minorHAnsi"/>
+                <w:lang w:eastAsia="en-US"/>
+              </w:rPr>
+              <w:t>[49]</w:t>
+            </w:r>
+          </w:p>
+        </w:tc>
+        <w:tc>
+          <w:tcPr>
+            <w:tcW w:w="761" w:type="pct"/>
+          </w:tcPr>
+          <w:p>
+            <w:pPr>
+              <w:rPr>
+                <w:rFonts w:eastAsiaTheme="minorHAnsi"/>
+                <w:lang w:eastAsia="en-US"/>
+              </w:rPr>
+            </w:pPr>
+            <w:r>
+              <w:rPr>
+                <w:rFonts w:eastAsiaTheme="minorHAnsi"/>
+                <w:lang w:eastAsia="en-US"/>
+              </w:rPr>
+              <w:t>2</w:t>
+            </w:r>
+            <w:r>
+              <w:rPr>
+                <w:rFonts w:eastAsiaTheme="minorHAnsi"/>
+                <w:lang w:eastAsia="en-US"/>
+              </w:rPr>
+              <w:t xml:space="preserve"> BP</w:t>
+            </w:r>
+          </w:p>
+        </w:tc>
+        <w:tc>
+          <w:tcPr>
+            <w:tcW w:w="820" w:type="pct"/>
+          </w:tcPr>
+          <w:p>
+            <w:pPr>
+              <w:rPr>
+                <w:rFonts w:eastAsiaTheme="minorHAnsi"/>
+                <w:lang w:eastAsia="en-US"/>
+              </w:rPr>
+            </w:pPr>
+            <w:r>
+              <w:rPr>
+                <w:rFonts w:eastAsiaTheme="minorHAnsi"/>
+                <w:lang w:eastAsia="en-US"/>
+              </w:rPr>
+              <w:t>10</w:t>
+            </w:r>
+            <w:r>
+              <w:rPr>
+                <w:rFonts w:eastAsiaTheme="minorHAnsi"/>
+                <w:lang w:eastAsia="en-US"/>
+              </w:rPr>
+              <w:t xml:space="preserve"> </w:t>
+            </w:r>
+            <w:r>
+              <w:rPr>
+                <w:rFonts w:eastAsiaTheme="minorHAnsi"/>
+                <w:lang w:eastAsia="en-US"/>
+              </w:rPr>
+              <w:t>min</w:t>
+            </w:r>
+          </w:p>
+        </w:tc>
+        <w:tc>
+          <w:tcPr>
+            <w:tcW w:w="723" w:type="pct"/>
+          </w:tcPr>
+          <w:p>
+            <w:pPr>
+              <w:rPr>
+                <w:rFonts w:eastAsiaTheme="minorHAnsi"/>
+                <w:lang w:eastAsia="en-US"/>
+              </w:rPr>
+            </w:pPr>
+            <w:r>
+              <w:rPr>
+                <w:rFonts w:eastAsiaTheme="minorHAnsi"/>
+                <w:lang w:eastAsia="en-US"/>
+              </w:rPr>
+              <w:t>17</w:t>
+            </w:r>
+          </w:p>
+        </w:tc>
+        <w:tc>
+          <w:tcPr>
+            <w:tcW w:w="723" w:type="pct"/>
+          </w:tcPr>
+          <w:p>
+            <w:pPr>
+              <w:rPr>
+                <w:rFonts w:eastAsiaTheme="minorHAnsi"/>
+                <w:lang w:eastAsia="en-US"/>
+              </w:rPr>
+            </w:pPr>
+            <w:r>
+              <w:rPr>
+                <w:rFonts w:eastAsiaTheme="minorHAnsi"/>
+                <w:lang w:eastAsia="en-US"/>
+              </w:rPr>
+              <w:t>17</w:t>
+            </w:r>
+          </w:p>
+        </w:tc>
+        <w:tc>
+          <w:tcPr>
+            <w:tcW w:w="691" w:type="pct"/>
+          </w:tcPr>
+          <w:p>
+            <w:pPr>
+              <w:rPr>
+                <w:rFonts w:eastAsiaTheme="minorHAnsi"/>
+                <w:lang w:eastAsia="en-US"/>
+              </w:rPr>
+            </w:pPr>
+            <w:r>
+              <w:rPr>
+                <w:rFonts w:eastAsiaTheme="minorHAnsi"/>
+                <w:lang w:eastAsia="en-US"/>
+              </w:rPr>
+              <w:t>800 kg</w:t>
+            </w:r>
+          </w:p>
+        </w:tc>
+      </w:tr>
+      <w:tr>
+        <w:tc>
+          <w:tcPr>
+            <w:tcW w:w="692" w:type="pct"/>
+          </w:tcPr>
+          <w:p>
+            <w:pPr>
+              <w:rPr>
+                <w:rFonts w:eastAsiaTheme="minorHAnsi"/>
+                <w:lang w:eastAsia="en-US"/>
+              </w:rPr>
+            </w:pPr>
+            <w:r>
+              <w:rPr>
+                <w:rFonts w:eastAsiaTheme="minorHAnsi"/>
+                <w:lang w:eastAsia="en-US"/>
+              </w:rPr>
+              <w:t>8</w:t>
+            </w:r>
+          </w:p>
+        </w:tc>
+        <w:tc>
+          <w:tcPr>
+            <w:tcW w:w="590" w:type="pct"/>
+          </w:tcPr>
+          <w:p>
+            <w:pPr>
+              <w:rPr>
+                <w:rFonts w:eastAsiaTheme="minorHAnsi"/>
+                <w:lang w:eastAsia="en-US"/>
+              </w:rPr>
+            </w:pPr>
+            <w:r>
+              <w:rPr>
+                <w:rFonts w:eastAsiaTheme="minorHAnsi"/>
+                <w:lang w:eastAsia="en-US"/>
+              </w:rPr>
+              <w:t>[59]</w:t>
+            </w:r>
+          </w:p>
+        </w:tc>
+        <w:tc>
+          <w:tcPr>
+            <w:tcW w:w="761" w:type="pct"/>
+          </w:tcPr>
+          <w:p>
+            <w:pPr>
+              <w:rPr>
+                <w:rFonts w:eastAsiaTheme="minorHAnsi"/>
+                <w:lang w:eastAsia="en-US"/>
+              </w:rPr>
+            </w:pPr>
+            <w:r>
+              <w:rPr>
+                <w:rFonts w:eastAsiaTheme="minorHAnsi"/>
+                <w:lang w:eastAsia="en-US"/>
+              </w:rPr>
+              <w:t>2</w:t>
+            </w:r>
+            <w:r>
+              <w:rPr>
+                <w:rFonts w:eastAsiaTheme="minorHAnsi"/>
+                <w:lang w:eastAsia="en-US"/>
+              </w:rPr>
+              <w:t xml:space="preserve"> BP</w:t>
+            </w:r>
+          </w:p>
+        </w:tc>
+        <w:tc>
+          <w:tcPr>
+            <w:tcW w:w="820" w:type="pct"/>
+          </w:tcPr>
+          <w:p>
+            <w:pPr>
+              <w:rPr>
+                <w:rFonts w:eastAsiaTheme="minorHAnsi"/>
+                <w:lang w:eastAsia="en-US"/>
+              </w:rPr>
+            </w:pPr>
+            <w:r>
+              <w:rPr>
+                <w:rFonts w:eastAsiaTheme="minorHAnsi"/>
+                <w:lang w:eastAsia="en-US"/>
+              </w:rPr>
+              <w:t>15</w:t>
+            </w:r>
+            <w:r>
+              <w:rPr>
+                <w:rFonts w:eastAsiaTheme="minorHAnsi"/>
+                <w:lang w:eastAsia="en-US"/>
+              </w:rPr>
+              <w:t xml:space="preserve"> </w:t>
+            </w:r>
+            <w:r>
+              <w:rPr>
+                <w:rFonts w:eastAsiaTheme="minorHAnsi"/>
+                <w:lang w:eastAsia="en-US"/>
+              </w:rPr>
+              <w:t>min</w:t>
+            </w:r>
+          </w:p>
+        </w:tc>
+        <w:tc>
+          <w:tcPr>
+            <w:tcW w:w="723" w:type="pct"/>
+          </w:tcPr>
+          <w:p>
+            <w:pPr>
+              <w:rPr>
+                <w:rFonts w:eastAsiaTheme="minorHAnsi"/>
+                <w:lang w:eastAsia="en-US"/>
+              </w:rPr>
+            </w:pPr>
+            <w:r>
+              <w:rPr>
+                <w:rFonts w:eastAsiaTheme="minorHAnsi"/>
+                <w:lang w:eastAsia="en-US"/>
+              </w:rPr>
+              <w:t>19</w:t>
+            </w:r>
+          </w:p>
+        </w:tc>
+        <w:tc>
+          <w:tcPr>
+            <w:tcW w:w="723" w:type="pct"/>
+          </w:tcPr>
+          <w:p>
+            <w:pPr>
+              <w:rPr>
+                <w:rFonts w:eastAsiaTheme="minorHAnsi"/>
+                <w:lang w:eastAsia="en-US"/>
+              </w:rPr>
+            </w:pPr>
+            <w:r>
+              <w:rPr>
+                <w:rFonts w:eastAsiaTheme="minorHAnsi"/>
+                <w:lang w:eastAsia="en-US"/>
+              </w:rPr>
+              <w:t>19</w:t>
+            </w:r>
+          </w:p>
+        </w:tc>
+        <w:tc>
+          <w:tcPr>
+            <w:tcW w:w="691" w:type="pct"/>
+          </w:tcPr>
+          <w:p>
+            <w:pPr>
+              <w:rPr>
+                <w:rFonts w:eastAsiaTheme="minorHAnsi"/>
+                <w:lang w:eastAsia="en-US"/>
+              </w:rPr>
+            </w:pPr>
+            <w:r>
+              <w:rPr>
+                <w:rFonts w:eastAsiaTheme="minorHAnsi"/>
+                <w:lang w:eastAsia="en-US"/>
+              </w:rPr>
+              <w:t>900 kg</w:t>
+            </w:r>
+          </w:p>
+        </w:tc>
+      </w:tr>
+    </w:tbl>
+    <w:p>
+      <w:pPr>
+        <w:rPr>
+          <w:rFonts w:eastAsiaTheme="minorHAnsi"/>
+          <w:lang w:eastAsia="en-US"/>
+        </w:rPr>
+      </w:pPr>
+    </w:p>
+    <w:p>
+      <w:r>
+        <w:t xml:space="preserve">W formie niedźwiedzia można używać innych </w:t>
+      </w:r>
+      <w:r>
+        <w:t>D</w:t>
+      </w:r>
+      <w:r>
+        <w:t>yscyplin.</w:t>
+      </w:r>
+    </w:p>
+    <w:p>
+      <w:pPr>
+        <w:rPr>
+          <w:sz w:val="24"/>
+          <w:szCs w:val="24"/>
+        </w:rPr>
+      </w:pPr>
     </w:p>
     <w:p>
       <w:pPr>
@@ -20667,7 +22661,11 @@
         <w:pStyle w:val="Cytat"/>
       </w:pPr>
       <w:r>
-        <w:t>- Wasz koszmar. – Gareth uśmiechnął się demonicznie. Jego oczy zapłonęły nagle, w ułamku sekundy znalazł się pomiędzy strażnikami. Dobył jednocześnie długich mieczy które mieli przy pasach. I jednocześnie ciął obu w błyskawicznym piruecie. Mocno. Ciała upadły bezwładnie a on stał pomiędzy nimi jeszcze przez chwilę trzymając nisko opuszczone klingi i patrząc w dół. Potem podniósł głowę."</w:t>
+        <w:t xml:space="preserve">- Wasz koszmar. – Gareth uśmiechnął się demonicznie. Jego oczy zapłonęły nagle, w ułamku sekundy znalazł się pomiędzy strażnikami. </w:t>
+      </w:r>
+      <w:r>
+        <w:lastRenderedPageBreak/>
+        <w:t>Dobył jednocześnie długich mieczy które mieli przy pasach. I jednocześnie ciął obu w błyskawicznym piruecie. Mocno. Ciała upadły bezwładnie a on stał pomiędzy nimi jeszcze przez chwilę trzymając nisko opuszczone klingi i patrząc w dół. Potem podniósł głowę."</w:t>
       </w:r>
     </w:p>
     <w:p/>
@@ -20936,7 +22934,6 @@
         <w:rPr>
           <w:b/>
         </w:rPr>
-        <w:lastRenderedPageBreak/>
         <w:t>System:</w:t>
       </w:r>
     </w:p>
@@ -23335,7 +25332,7 @@
             <w:rPr>
               <w:noProof/>
             </w:rPr>
-            <w:t>5</w:t>
+            <w:t>40</w:t>
           </w:r>
         </w:fldSimple>
       </w:p>
@@ -23628,7 +25625,7 @@
       </w:pPr>
     </w:lvl>
   </w:abstractNum>
-  <w:abstractNum w:abstractNumId="4">
+  <w:abstractNum w:abstractNumId="3">
     <w:nsid w:val="24593130"/>
     <w:multiLevelType w:val="hybridMultilevel"/>
     <w:tmpl w:val="7D162EEC"/>
@@ -23714,7 +25711,7 @@
       </w:pPr>
     </w:lvl>
   </w:abstractNum>
-  <w:abstractNum w:abstractNumId="5">
+  <w:abstractNum w:abstractNumId="4">
     <w:nsid w:val="4D4B7CAA"/>
     <w:multiLevelType w:val="singleLevel"/>
     <w:tmpl w:val="9FF648D0"/>
@@ -23733,7 +25730,7 @@
       </w:rPr>
     </w:lvl>
   </w:abstractNum>
-  <w:abstractNum w:abstractNumId="6">
+  <w:abstractNum w:abstractNumId="5">
     <w:nsid w:val="523214B9"/>
     <w:multiLevelType w:val="multilevel"/>
     <w:tmpl w:val="0415001F"/>
@@ -23823,7 +25820,7 @@
     <w:abstractNumId w:val="0"/>
   </w:num>
   <w:num w:numId="2">
-    <w:abstractNumId w:val="6"/>
+    <w:abstractNumId w:val="5"/>
   </w:num>
   <w:num w:numId="3">
     <w:abstractNumId w:val="1"/>
@@ -23832,10 +25829,10 @@
     <w:abstractNumId w:val="2"/>
   </w:num>
   <w:num w:numId="5">
-    <w:abstractNumId w:val="4"/>
+    <w:abstractNumId w:val="3"/>
   </w:num>
   <w:num w:numId="6">
-    <w:abstractNumId w:val="5"/>
+    <w:abstractNumId w:val="4"/>
   </w:num>
 </w:numbering>
 </file>
@@ -24580,6 +26577,45 @@
       <w:u w:val="single"/>
     </w:rPr>
   </w:style>
+  <w:style w:type="paragraph" w:styleId="Tekstprzypisukocowego">
+    <w:name w:val="endnote text"/>
+    <w:basedOn w:val="Normalny"/>
+    <w:link w:val="TekstprzypisukocowegoZnak"/>
+    <w:uiPriority w:val="99"/>
+    <w:semiHidden/>
+    <w:unhideWhenUsed/>
+    <w:rsid w:val="00C11D44"/>
+    <w:rPr>
+      <w:sz w:val="20"/>
+      <w:szCs w:val="20"/>
+    </w:rPr>
+  </w:style>
+  <w:style w:type="character" w:customStyle="1" w:styleId="TekstprzypisukocowegoZnak">
+    <w:name w:val="Tekst przypisu końcowego Znak"/>
+    <w:basedOn w:val="Domylnaczcionkaakapitu"/>
+    <w:link w:val="Tekstprzypisukocowego"/>
+    <w:uiPriority w:val="99"/>
+    <w:semiHidden/>
+    <w:rsid w:val="00C11D44"/>
+    <w:rPr>
+      <w:rFonts w:eastAsia="Times New Roman" w:cs="Times New Roman"/>
+      <w:color w:val="000000"/>
+      <w:sz w:val="20"/>
+      <w:szCs w:val="20"/>
+      <w:lang w:eastAsia="pl-PL"/>
+    </w:rPr>
+  </w:style>
+  <w:style w:type="character" w:styleId="Odwoanieprzypisukocowego">
+    <w:name w:val="endnote reference"/>
+    <w:basedOn w:val="Domylnaczcionkaakapitu"/>
+    <w:uiPriority w:val="99"/>
+    <w:semiHidden/>
+    <w:unhideWhenUsed/>
+    <w:rsid w:val="00C11D44"/>
+    <w:rPr>
+      <w:vertAlign w:val="superscript"/>
+    </w:rPr>
+  </w:style>
 </w:styles>
 </file>
 
@@ -24890,7 +26926,7 @@
 </file>
 
 <file path=customXml/itemProps2.xml><?xml version="1.0" encoding="utf-8"?>
-<ds:datastoreItem xmlns:ds="http://schemas.openxmlformats.org/officeDocument/2006/customXml" ds:itemID="{76D4E6A9-F22D-4B05-BAEB-6060C0821385}">
+<ds:datastoreItem xmlns:ds="http://schemas.openxmlformats.org/officeDocument/2006/customXml" ds:itemID="{6F7B126A-12D6-43F1-91E3-6A28654241F6}">
   <ds:schemaRefs>
     <ds:schemaRef ds:uri="http://schemas.openxmlformats.org/officeDocument/2006/bibliography"/>
   </ds:schemaRefs>

</xml_diff>